<commit_message>
need to do report
</commit_message>
<xml_diff>
--- a/report.docx
+++ b/report.docx
@@ -9,7 +9,6 @@
           <w:rFonts w:ascii="Times New Roman" w:hAnsi="Times New Roman" w:cs="Times New Roman"/>
           <w:b/>
           <w:sz w:val="36"/>
-          <w:lang w:val="en-US"/>
         </w:rPr>
       </w:pPr>
       <w:r>
@@ -28,87 +27,22 @@
           <w:rFonts w:ascii="Times New Roman" w:hAnsi="Times New Roman" w:cs="Times New Roman"/>
           <w:b/>
           <w:sz w:val="28"/>
-          <w:lang w:val="en-US"/>
-        </w:rPr>
-      </w:pPr>
-      <w:proofErr w:type="spellStart"/>
+        </w:rPr>
+      </w:pPr>
       <w:r>
         <w:rPr>
           <w:rFonts w:ascii="Times New Roman" w:hAnsi="Times New Roman" w:cs="Times New Roman"/>
           <w:b/>
           <w:sz w:val="28"/>
-          <w:lang w:val="en-US"/>
-        </w:rPr>
-        <w:t>Тема</w:t>
-      </w:r>
-      <w:proofErr w:type="spellEnd"/>
-      <w:r>
-        <w:rPr>
-          <w:rFonts w:ascii="Times New Roman" w:hAnsi="Times New Roman" w:cs="Times New Roman"/>
-          <w:b/>
-          <w:sz w:val="28"/>
-          <w:lang w:val="en-US"/>
-        </w:rPr>
-        <w:t xml:space="preserve">: </w:t>
-      </w:r>
-      <w:proofErr w:type="spellStart"/>
-      <w:r>
-        <w:rPr>
-          <w:rFonts w:ascii="Times New Roman" w:hAnsi="Times New Roman" w:cs="Times New Roman"/>
-          <w:b/>
-          <w:sz w:val="28"/>
-          <w:lang w:val="en-US"/>
-        </w:rPr>
-        <w:t>документальные</w:t>
-      </w:r>
-      <w:proofErr w:type="spellEnd"/>
-      <w:r>
-        <w:rPr>
-          <w:rFonts w:ascii="Times New Roman" w:hAnsi="Times New Roman" w:cs="Times New Roman"/>
-          <w:b/>
-          <w:sz w:val="28"/>
-          <w:lang w:val="en-US"/>
-        </w:rPr>
-        <w:t xml:space="preserve"> </w:t>
-      </w:r>
-      <w:proofErr w:type="spellStart"/>
-      <w:r>
-        <w:rPr>
-          <w:rFonts w:ascii="Times New Roman" w:hAnsi="Times New Roman" w:cs="Times New Roman"/>
-          <w:b/>
-          <w:sz w:val="28"/>
-          <w:lang w:val="en-US"/>
-        </w:rPr>
-        <w:t>базы</w:t>
-      </w:r>
-      <w:proofErr w:type="spellEnd"/>
-      <w:r>
-        <w:rPr>
-          <w:rFonts w:ascii="Times New Roman" w:hAnsi="Times New Roman" w:cs="Times New Roman"/>
-          <w:b/>
-          <w:sz w:val="28"/>
-          <w:lang w:val="en-US"/>
-        </w:rPr>
-        <w:t xml:space="preserve"> </w:t>
-      </w:r>
-      <w:proofErr w:type="spellStart"/>
-      <w:r>
-        <w:rPr>
-          <w:rFonts w:ascii="Times New Roman" w:hAnsi="Times New Roman" w:cs="Times New Roman"/>
-          <w:b/>
-          <w:sz w:val="28"/>
-          <w:lang w:val="en-US"/>
-        </w:rPr>
-        <w:t>данных</w:t>
-      </w:r>
-      <w:proofErr w:type="spellEnd"/>
-    </w:p>
-    <w:p>
-      <w:pPr>
-        <w:rPr>
-          <w:rFonts w:ascii="Times New Roman" w:hAnsi="Times New Roman" w:cs="Times New Roman"/>
-          <w:sz w:val="28"/>
-          <w:lang w:val="en-US"/>
+        </w:rPr>
+        <w:t>Тема: документальные базы данных</w:t>
+      </w:r>
+    </w:p>
+    <w:p>
+      <w:pPr>
+        <w:rPr>
+          <w:rFonts w:ascii="Times New Roman" w:hAnsi="Times New Roman" w:cs="Times New Roman"/>
+          <w:sz w:val="28"/>
         </w:rPr>
       </w:pPr>
       <w:r>
@@ -2570,76 +2504,67 @@
           <w:rFonts w:ascii="Times New Roman" w:hAnsi="Times New Roman" w:cs="Times New Roman"/>
           <w:sz w:val="28"/>
         </w:rPr>
-      </w:pPr>
-      <w:r>
-        <w:rPr>
-          <w:rFonts w:ascii="Times New Roman" w:hAnsi="Times New Roman" w:cs="Times New Roman"/>
-          <w:sz w:val="28"/>
-        </w:rPr>
-        <w:t>с</w:t>
-      </w:r>
-      <w:r>
-        <w:rPr>
-          <w:rFonts w:ascii="Times New Roman" w:hAnsi="Times New Roman" w:cs="Times New Roman"/>
-          <w:spacing w:val="2"/>
-          <w:sz w:val="28"/>
-        </w:rPr>
-        <w:t xml:space="preserve"> </w:t>
-      </w:r>
-      <w:r>
-        <w:rPr>
-          <w:rFonts w:ascii="Times New Roman" w:hAnsi="Times New Roman" w:cs="Times New Roman"/>
-          <w:sz w:val="28"/>
-        </w:rPr>
-        <w:t>условием</w:t>
-      </w:r>
-      <w:r>
-        <w:rPr>
-          <w:rFonts w:ascii="Times New Roman" w:hAnsi="Times New Roman" w:cs="Times New Roman"/>
-          <w:spacing w:val="-4"/>
-          <w:sz w:val="28"/>
-        </w:rPr>
-        <w:t xml:space="preserve"> </w:t>
-      </w:r>
-      <w:r>
-        <w:rPr>
-          <w:rFonts w:ascii="Times New Roman" w:hAnsi="Times New Roman" w:cs="Times New Roman"/>
-          <w:sz w:val="28"/>
-        </w:rPr>
-        <w:t>для</w:t>
-      </w:r>
-      <w:r>
-        <w:rPr>
-          <w:rFonts w:ascii="Times New Roman" w:hAnsi="Times New Roman" w:cs="Times New Roman"/>
-          <w:spacing w:val="-1"/>
-          <w:sz w:val="28"/>
-        </w:rPr>
-        <w:t xml:space="preserve"> </w:t>
-      </w:r>
-      <w:r>
-        <w:rPr>
-          <w:rFonts w:ascii="Times New Roman" w:hAnsi="Times New Roman" w:cs="Times New Roman"/>
-          <w:spacing w:val="-2"/>
-          <w:sz w:val="28"/>
-        </w:rPr>
-        <w:t>массива,</w:t>
-      </w:r>
-    </w:p>
-    <w:p>
-      <w:pPr>
-        <w:pStyle w:val="a3"/>
-        <w:rPr>
-          <w:rFonts w:ascii="Times New Roman" w:hAnsi="Times New Roman" w:cs="Times New Roman"/>
-          <w:sz w:val="28"/>
-        </w:rPr>
         <w:sectPr>
-          <w:footerReference w:type="default" r:id="rId6"/>
+          <w:footerReference w:type="default" r:id="rId8"/>
           <w:pgSz w:w="11910" w:h="16840"/>
           <w:pgMar w:top="1040" w:right="566" w:bottom="1100" w:left="1559" w:header="0" w:footer="911" w:gutter="0"/>
           <w:pgNumType w:start="1"/>
           <w:cols w:space="720"/>
         </w:sectPr>
       </w:pPr>
+      <w:r>
+        <w:rPr>
+          <w:rFonts w:ascii="Times New Roman" w:hAnsi="Times New Roman" w:cs="Times New Roman"/>
+          <w:sz w:val="28"/>
+        </w:rPr>
+        <w:t>с</w:t>
+      </w:r>
+      <w:r>
+        <w:rPr>
+          <w:rFonts w:ascii="Times New Roman" w:hAnsi="Times New Roman" w:cs="Times New Roman"/>
+          <w:spacing w:val="2"/>
+          <w:sz w:val="28"/>
+        </w:rPr>
+        <w:t xml:space="preserve"> </w:t>
+      </w:r>
+      <w:r>
+        <w:rPr>
+          <w:rFonts w:ascii="Times New Roman" w:hAnsi="Times New Roman" w:cs="Times New Roman"/>
+          <w:sz w:val="28"/>
+        </w:rPr>
+        <w:t>условием</w:t>
+      </w:r>
+      <w:r>
+        <w:rPr>
+          <w:rFonts w:ascii="Times New Roman" w:hAnsi="Times New Roman" w:cs="Times New Roman"/>
+          <w:spacing w:val="-4"/>
+          <w:sz w:val="28"/>
+        </w:rPr>
+        <w:t xml:space="preserve"> </w:t>
+      </w:r>
+      <w:r>
+        <w:rPr>
+          <w:rFonts w:ascii="Times New Roman" w:hAnsi="Times New Roman" w:cs="Times New Roman"/>
+          <w:sz w:val="28"/>
+        </w:rPr>
+        <w:t>для</w:t>
+      </w:r>
+      <w:r>
+        <w:rPr>
+          <w:rFonts w:ascii="Times New Roman" w:hAnsi="Times New Roman" w:cs="Times New Roman"/>
+          <w:spacing w:val="-1"/>
+          <w:sz w:val="28"/>
+        </w:rPr>
+        <w:t xml:space="preserve"> </w:t>
+      </w:r>
+      <w:r>
+        <w:rPr>
+          <w:rFonts w:ascii="Times New Roman" w:hAnsi="Times New Roman" w:cs="Times New Roman"/>
+          <w:spacing w:val="-2"/>
+          <w:sz w:val="28"/>
+        </w:rPr>
+        <w:t>массива,</w:t>
+      </w:r>
     </w:p>
     <w:p>
       <w:pPr>
@@ -3019,6 +2944,7 @@
           <w:rFonts w:ascii="Times New Roman" w:hAnsi="Times New Roman" w:cs="Times New Roman"/>
           <w:spacing w:val="-2"/>
           <w:sz w:val="28"/>
+          <w:lang w:val="en-US"/>
         </w:rPr>
       </w:pPr>
       <w:r>
@@ -3044,81 +2970,17 @@
           <w:rFonts w:ascii="Times New Roman" w:hAnsi="Times New Roman" w:cs="Times New Roman"/>
           <w:b/>
           <w:sz w:val="36"/>
-          <w:lang w:val="en-US"/>
-        </w:rPr>
-      </w:pPr>
-      <w:proofErr w:type="spellStart"/>
+        </w:rPr>
+      </w:pPr>
       <w:r>
         <w:rPr>
           <w:rFonts w:ascii="Times New Roman" w:hAnsi="Times New Roman" w:cs="Times New Roman"/>
           <w:b/>
           <w:sz w:val="36"/>
-          <w:lang w:val="en-US"/>
         </w:rPr>
         <w:lastRenderedPageBreak/>
-        <w:t>Краткое</w:t>
-      </w:r>
-      <w:proofErr w:type="spellEnd"/>
-      <w:r>
-        <w:rPr>
-          <w:rFonts w:ascii="Times New Roman" w:hAnsi="Times New Roman" w:cs="Times New Roman"/>
-          <w:b/>
-          <w:sz w:val="36"/>
-          <w:lang w:val="en-US"/>
-        </w:rPr>
-        <w:t xml:space="preserve"> </w:t>
-      </w:r>
-      <w:proofErr w:type="spellStart"/>
-      <w:r>
-        <w:rPr>
-          <w:rFonts w:ascii="Times New Roman" w:hAnsi="Times New Roman" w:cs="Times New Roman"/>
-          <w:b/>
-          <w:sz w:val="36"/>
-          <w:lang w:val="en-US"/>
-        </w:rPr>
-        <w:t>описание</w:t>
-      </w:r>
-      <w:proofErr w:type="spellEnd"/>
-      <w:r>
-        <w:rPr>
-          <w:rFonts w:ascii="Times New Roman" w:hAnsi="Times New Roman" w:cs="Times New Roman"/>
-          <w:b/>
-          <w:sz w:val="36"/>
-          <w:lang w:val="en-US"/>
-        </w:rPr>
-        <w:t xml:space="preserve"> </w:t>
-      </w:r>
-      <w:proofErr w:type="spellStart"/>
-      <w:r>
-        <w:rPr>
-          <w:rFonts w:ascii="Times New Roman" w:hAnsi="Times New Roman" w:cs="Times New Roman"/>
-          <w:b/>
-          <w:sz w:val="36"/>
-          <w:lang w:val="en-US"/>
-        </w:rPr>
-        <w:t>базы</w:t>
-      </w:r>
-      <w:proofErr w:type="spellEnd"/>
-      <w:r>
-        <w:rPr>
-          <w:rFonts w:ascii="Times New Roman" w:hAnsi="Times New Roman" w:cs="Times New Roman"/>
-          <w:b/>
-          <w:sz w:val="36"/>
-          <w:lang w:val="en-US"/>
-        </w:rPr>
-        <w:t xml:space="preserve"> </w:t>
-      </w:r>
-      <w:proofErr w:type="spellStart"/>
-      <w:r>
-        <w:rPr>
-          <w:rFonts w:ascii="Times New Roman" w:hAnsi="Times New Roman" w:cs="Times New Roman"/>
-          <w:b/>
-          <w:sz w:val="36"/>
-          <w:lang w:val="en-US"/>
-        </w:rPr>
-        <w:t>данных</w:t>
-      </w:r>
-      <w:proofErr w:type="spellEnd"/>
+        <w:t>Краткое описание базы данных</w:t>
+      </w:r>
     </w:p>
     <w:p>
       <w:pPr>
@@ -3158,8 +3020,766 @@
           <w:lang w:val="en-US"/>
         </w:rPr>
       </w:pPr>
-      <w:bookmarkStart w:id="0" w:name="_GoBack"/>
-      <w:bookmarkEnd w:id="0"/>
+      <w:r>
+        <w:rPr>
+          <w:noProof/>
+          <w:lang w:eastAsia="ru-RU"/>
+        </w:rPr>
+        <w:drawing>
+          <wp:inline distT="0" distB="0" distL="0" distR="0" wp14:anchorId="79F1BCBC" wp14:editId="620084AB">
+            <wp:extent cx="5940425" cy="1497215"/>
+            <wp:effectExtent l="0" t="0" r="3175" b="8255"/>
+            <wp:docPr id="5" name="Рисунок 5"/>
+            <wp:cNvGraphicFramePr>
+              <a:graphicFrameLocks xmlns:a="http://schemas.openxmlformats.org/drawingml/2006/main" noChangeAspect="1"/>
+            </wp:cNvGraphicFramePr>
+            <a:graphic xmlns:a="http://schemas.openxmlformats.org/drawingml/2006/main">
+              <a:graphicData uri="http://schemas.openxmlformats.org/drawingml/2006/picture">
+                <pic:pic xmlns:pic="http://schemas.openxmlformats.org/drawingml/2006/picture">
+                  <pic:nvPicPr>
+                    <pic:cNvPr id="0" name=""/>
+                    <pic:cNvPicPr/>
+                  </pic:nvPicPr>
+                  <pic:blipFill>
+                    <a:blip r:embed="rId9"/>
+                    <a:stretch>
+                      <a:fillRect/>
+                    </a:stretch>
+                  </pic:blipFill>
+                  <pic:spPr>
+                    <a:xfrm>
+                      <a:off x="0" y="0"/>
+                      <a:ext cx="5940425" cy="1497215"/>
+                    </a:xfrm>
+                    <a:prstGeom prst="rect">
+                      <a:avLst/>
+                    </a:prstGeom>
+                  </pic:spPr>
+                </pic:pic>
+              </a:graphicData>
+            </a:graphic>
+          </wp:inline>
+        </w:drawing>
+      </w:r>
+    </w:p>
+    <w:p>
+      <w:pPr>
+        <w:widowControl w:val="0"/>
+        <w:tabs>
+          <w:tab w:val="left" w:pos="1557"/>
+        </w:tabs>
+        <w:autoSpaceDE w:val="0"/>
+        <w:autoSpaceDN w:val="0"/>
+        <w:spacing w:before="139" w:after="0" w:line="360" w:lineRule="auto"/>
+        <w:rPr>
+          <w:rFonts w:ascii="Times New Roman" w:hAnsi="Times New Roman" w:cs="Times New Roman"/>
+          <w:sz w:val="28"/>
+          <w:lang w:val="en-US"/>
+        </w:rPr>
+      </w:pPr>
+      <w:r>
+        <w:rPr>
+          <w:noProof/>
+          <w:lang w:eastAsia="ru-RU"/>
+        </w:rPr>
+        <w:drawing>
+          <wp:inline distT="0" distB="0" distL="0" distR="0" wp14:anchorId="065A2657" wp14:editId="68AF551A">
+            <wp:extent cx="5940425" cy="588586"/>
+            <wp:effectExtent l="0" t="0" r="3175" b="2540"/>
+            <wp:docPr id="9" name="Рисунок 9"/>
+            <wp:cNvGraphicFramePr>
+              <a:graphicFrameLocks xmlns:a="http://schemas.openxmlformats.org/drawingml/2006/main" noChangeAspect="1"/>
+            </wp:cNvGraphicFramePr>
+            <a:graphic xmlns:a="http://schemas.openxmlformats.org/drawingml/2006/main">
+              <a:graphicData uri="http://schemas.openxmlformats.org/drawingml/2006/picture">
+                <pic:pic xmlns:pic="http://schemas.openxmlformats.org/drawingml/2006/picture">
+                  <pic:nvPicPr>
+                    <pic:cNvPr id="0" name=""/>
+                    <pic:cNvPicPr/>
+                  </pic:nvPicPr>
+                  <pic:blipFill>
+                    <a:blip r:embed="rId10"/>
+                    <a:stretch>
+                      <a:fillRect/>
+                    </a:stretch>
+                  </pic:blipFill>
+                  <pic:spPr>
+                    <a:xfrm>
+                      <a:off x="0" y="0"/>
+                      <a:ext cx="5940425" cy="588586"/>
+                    </a:xfrm>
+                    <a:prstGeom prst="rect">
+                      <a:avLst/>
+                    </a:prstGeom>
+                  </pic:spPr>
+                </pic:pic>
+              </a:graphicData>
+            </a:graphic>
+          </wp:inline>
+        </w:drawing>
+      </w:r>
+    </w:p>
+    <w:p>
+      <w:pPr>
+        <w:widowControl w:val="0"/>
+        <w:tabs>
+          <w:tab w:val="left" w:pos="1557"/>
+        </w:tabs>
+        <w:autoSpaceDE w:val="0"/>
+        <w:autoSpaceDN w:val="0"/>
+        <w:spacing w:before="139" w:after="0" w:line="360" w:lineRule="auto"/>
+        <w:rPr>
+          <w:rFonts w:ascii="Times New Roman" w:hAnsi="Times New Roman" w:cs="Times New Roman"/>
+          <w:sz w:val="28"/>
+          <w:lang w:val="en-US"/>
+        </w:rPr>
+      </w:pPr>
+      <w:r>
+        <w:rPr>
+          <w:noProof/>
+          <w:lang w:eastAsia="ru-RU"/>
+        </w:rPr>
+        <w:drawing>
+          <wp:inline distT="0" distB="0" distL="0" distR="0" wp14:anchorId="5489072A" wp14:editId="73556986">
+            <wp:extent cx="5940425" cy="2492293"/>
+            <wp:effectExtent l="0" t="0" r="3175" b="3810"/>
+            <wp:docPr id="10" name="Рисунок 10"/>
+            <wp:cNvGraphicFramePr>
+              <a:graphicFrameLocks xmlns:a="http://schemas.openxmlformats.org/drawingml/2006/main" noChangeAspect="1"/>
+            </wp:cNvGraphicFramePr>
+            <a:graphic xmlns:a="http://schemas.openxmlformats.org/drawingml/2006/main">
+              <a:graphicData uri="http://schemas.openxmlformats.org/drawingml/2006/picture">
+                <pic:pic xmlns:pic="http://schemas.openxmlformats.org/drawingml/2006/picture">
+                  <pic:nvPicPr>
+                    <pic:cNvPr id="0" name=""/>
+                    <pic:cNvPicPr/>
+                  </pic:nvPicPr>
+                  <pic:blipFill>
+                    <a:blip r:embed="rId11"/>
+                    <a:stretch>
+                      <a:fillRect/>
+                    </a:stretch>
+                  </pic:blipFill>
+                  <pic:spPr>
+                    <a:xfrm>
+                      <a:off x="0" y="0"/>
+                      <a:ext cx="5940425" cy="2492293"/>
+                    </a:xfrm>
+                    <a:prstGeom prst="rect">
+                      <a:avLst/>
+                    </a:prstGeom>
+                  </pic:spPr>
+                </pic:pic>
+              </a:graphicData>
+            </a:graphic>
+          </wp:inline>
+        </w:drawing>
+      </w:r>
+    </w:p>
+    <w:p>
+      <w:pPr>
+        <w:widowControl w:val="0"/>
+        <w:tabs>
+          <w:tab w:val="left" w:pos="1557"/>
+        </w:tabs>
+        <w:autoSpaceDE w:val="0"/>
+        <w:autoSpaceDN w:val="0"/>
+        <w:spacing w:before="139" w:after="0" w:line="360" w:lineRule="auto"/>
+        <w:rPr>
+          <w:rFonts w:ascii="Times New Roman" w:hAnsi="Times New Roman" w:cs="Times New Roman"/>
+          <w:sz w:val="28"/>
+          <w:lang w:val="en-US"/>
+        </w:rPr>
+      </w:pPr>
+      <w:r>
+        <w:rPr>
+          <w:noProof/>
+          <w:lang w:eastAsia="ru-RU"/>
+        </w:rPr>
+        <w:drawing>
+          <wp:inline distT="0" distB="0" distL="0" distR="0" wp14:anchorId="32256C34" wp14:editId="7CD4E27A">
+            <wp:extent cx="5940425" cy="820341"/>
+            <wp:effectExtent l="0" t="0" r="3175" b="0"/>
+            <wp:docPr id="11" name="Рисунок 11"/>
+            <wp:cNvGraphicFramePr>
+              <a:graphicFrameLocks xmlns:a="http://schemas.openxmlformats.org/drawingml/2006/main" noChangeAspect="1"/>
+            </wp:cNvGraphicFramePr>
+            <a:graphic xmlns:a="http://schemas.openxmlformats.org/drawingml/2006/main">
+              <a:graphicData uri="http://schemas.openxmlformats.org/drawingml/2006/picture">
+                <pic:pic xmlns:pic="http://schemas.openxmlformats.org/drawingml/2006/picture">
+                  <pic:nvPicPr>
+                    <pic:cNvPr id="0" name=""/>
+                    <pic:cNvPicPr/>
+                  </pic:nvPicPr>
+                  <pic:blipFill>
+                    <a:blip r:embed="rId12"/>
+                    <a:stretch>
+                      <a:fillRect/>
+                    </a:stretch>
+                  </pic:blipFill>
+                  <pic:spPr>
+                    <a:xfrm>
+                      <a:off x="0" y="0"/>
+                      <a:ext cx="5940425" cy="820341"/>
+                    </a:xfrm>
+                    <a:prstGeom prst="rect">
+                      <a:avLst/>
+                    </a:prstGeom>
+                  </pic:spPr>
+                </pic:pic>
+              </a:graphicData>
+            </a:graphic>
+          </wp:inline>
+        </w:drawing>
+      </w:r>
+    </w:p>
+    <w:p>
+      <w:pPr>
+        <w:widowControl w:val="0"/>
+        <w:tabs>
+          <w:tab w:val="left" w:pos="1557"/>
+        </w:tabs>
+        <w:autoSpaceDE w:val="0"/>
+        <w:autoSpaceDN w:val="0"/>
+        <w:spacing w:before="139" w:after="0" w:line="360" w:lineRule="auto"/>
+        <w:rPr>
+          <w:rFonts w:ascii="Times New Roman" w:hAnsi="Times New Roman" w:cs="Times New Roman"/>
+          <w:sz w:val="28"/>
+          <w:lang w:val="en-US"/>
+        </w:rPr>
+      </w:pPr>
+      <w:r>
+        <w:rPr>
+          <w:noProof/>
+          <w:lang w:eastAsia="ru-RU"/>
+        </w:rPr>
+        <w:lastRenderedPageBreak/>
+        <w:drawing>
+          <wp:inline distT="0" distB="0" distL="0" distR="0" wp14:anchorId="2BF23E99" wp14:editId="7BAC36BF">
+            <wp:extent cx="5940425" cy="2696459"/>
+            <wp:effectExtent l="0" t="0" r="3175" b="8890"/>
+            <wp:docPr id="12" name="Рисунок 12"/>
+            <wp:cNvGraphicFramePr>
+              <a:graphicFrameLocks xmlns:a="http://schemas.openxmlformats.org/drawingml/2006/main" noChangeAspect="1"/>
+            </wp:cNvGraphicFramePr>
+            <a:graphic xmlns:a="http://schemas.openxmlformats.org/drawingml/2006/main">
+              <a:graphicData uri="http://schemas.openxmlformats.org/drawingml/2006/picture">
+                <pic:pic xmlns:pic="http://schemas.openxmlformats.org/drawingml/2006/picture">
+                  <pic:nvPicPr>
+                    <pic:cNvPr id="0" name=""/>
+                    <pic:cNvPicPr/>
+                  </pic:nvPicPr>
+                  <pic:blipFill>
+                    <a:blip r:embed="rId13"/>
+                    <a:stretch>
+                      <a:fillRect/>
+                    </a:stretch>
+                  </pic:blipFill>
+                  <pic:spPr>
+                    <a:xfrm>
+                      <a:off x="0" y="0"/>
+                      <a:ext cx="5940425" cy="2696459"/>
+                    </a:xfrm>
+                    <a:prstGeom prst="rect">
+                      <a:avLst/>
+                    </a:prstGeom>
+                  </pic:spPr>
+                </pic:pic>
+              </a:graphicData>
+            </a:graphic>
+          </wp:inline>
+        </w:drawing>
+      </w:r>
+    </w:p>
+    <w:p>
+      <w:pPr>
+        <w:widowControl w:val="0"/>
+        <w:tabs>
+          <w:tab w:val="left" w:pos="1557"/>
+        </w:tabs>
+        <w:autoSpaceDE w:val="0"/>
+        <w:autoSpaceDN w:val="0"/>
+        <w:spacing w:before="139" w:after="0" w:line="360" w:lineRule="auto"/>
+        <w:rPr>
+          <w:rFonts w:ascii="Times New Roman" w:hAnsi="Times New Roman" w:cs="Times New Roman"/>
+          <w:sz w:val="28"/>
+          <w:lang w:val="en-US"/>
+        </w:rPr>
+      </w:pPr>
+      <w:r>
+        <w:rPr>
+          <w:noProof/>
+          <w:lang w:eastAsia="ru-RU"/>
+        </w:rPr>
+        <w:drawing>
+          <wp:inline distT="0" distB="0" distL="0" distR="0" wp14:anchorId="6FBDB52B" wp14:editId="021C8375">
+            <wp:extent cx="5940425" cy="545668"/>
+            <wp:effectExtent l="0" t="0" r="3175" b="6985"/>
+            <wp:docPr id="13" name="Рисунок 13"/>
+            <wp:cNvGraphicFramePr>
+              <a:graphicFrameLocks xmlns:a="http://schemas.openxmlformats.org/drawingml/2006/main" noChangeAspect="1"/>
+            </wp:cNvGraphicFramePr>
+            <a:graphic xmlns:a="http://schemas.openxmlformats.org/drawingml/2006/main">
+              <a:graphicData uri="http://schemas.openxmlformats.org/drawingml/2006/picture">
+                <pic:pic xmlns:pic="http://schemas.openxmlformats.org/drawingml/2006/picture">
+                  <pic:nvPicPr>
+                    <pic:cNvPr id="0" name=""/>
+                    <pic:cNvPicPr/>
+                  </pic:nvPicPr>
+                  <pic:blipFill>
+                    <a:blip r:embed="rId14"/>
+                    <a:stretch>
+                      <a:fillRect/>
+                    </a:stretch>
+                  </pic:blipFill>
+                  <pic:spPr>
+                    <a:xfrm>
+                      <a:off x="0" y="0"/>
+                      <a:ext cx="5940425" cy="545668"/>
+                    </a:xfrm>
+                    <a:prstGeom prst="rect">
+                      <a:avLst/>
+                    </a:prstGeom>
+                  </pic:spPr>
+                </pic:pic>
+              </a:graphicData>
+            </a:graphic>
+          </wp:inline>
+        </w:drawing>
+      </w:r>
+    </w:p>
+    <w:p>
+      <w:pPr>
+        <w:widowControl w:val="0"/>
+        <w:tabs>
+          <w:tab w:val="left" w:pos="1557"/>
+        </w:tabs>
+        <w:autoSpaceDE w:val="0"/>
+        <w:autoSpaceDN w:val="0"/>
+        <w:spacing w:before="139" w:after="0" w:line="360" w:lineRule="auto"/>
+        <w:rPr>
+          <w:rFonts w:ascii="Times New Roman" w:hAnsi="Times New Roman" w:cs="Times New Roman"/>
+          <w:sz w:val="28"/>
+          <w:lang w:val="en-US"/>
+        </w:rPr>
+      </w:pPr>
+      <w:r>
+        <w:rPr>
+          <w:noProof/>
+          <w:lang w:eastAsia="ru-RU"/>
+        </w:rPr>
+        <w:drawing>
+          <wp:inline distT="0" distB="0" distL="0" distR="0" wp14:anchorId="5C781F9C" wp14:editId="65B89D9A">
+            <wp:extent cx="5940425" cy="2670095"/>
+            <wp:effectExtent l="0" t="0" r="3175" b="0"/>
+            <wp:docPr id="16" name="Рисунок 16"/>
+            <wp:cNvGraphicFramePr>
+              <a:graphicFrameLocks xmlns:a="http://schemas.openxmlformats.org/drawingml/2006/main" noChangeAspect="1"/>
+            </wp:cNvGraphicFramePr>
+            <a:graphic xmlns:a="http://schemas.openxmlformats.org/drawingml/2006/main">
+              <a:graphicData uri="http://schemas.openxmlformats.org/drawingml/2006/picture">
+                <pic:pic xmlns:pic="http://schemas.openxmlformats.org/drawingml/2006/picture">
+                  <pic:nvPicPr>
+                    <pic:cNvPr id="0" name=""/>
+                    <pic:cNvPicPr/>
+                  </pic:nvPicPr>
+                  <pic:blipFill>
+                    <a:blip r:embed="rId15"/>
+                    <a:stretch>
+                      <a:fillRect/>
+                    </a:stretch>
+                  </pic:blipFill>
+                  <pic:spPr>
+                    <a:xfrm>
+                      <a:off x="0" y="0"/>
+                      <a:ext cx="5940425" cy="2670095"/>
+                    </a:xfrm>
+                    <a:prstGeom prst="rect">
+                      <a:avLst/>
+                    </a:prstGeom>
+                  </pic:spPr>
+                </pic:pic>
+              </a:graphicData>
+            </a:graphic>
+          </wp:inline>
+        </w:drawing>
+      </w:r>
+    </w:p>
+    <w:p>
+      <w:pPr>
+        <w:widowControl w:val="0"/>
+        <w:tabs>
+          <w:tab w:val="left" w:pos="1557"/>
+        </w:tabs>
+        <w:autoSpaceDE w:val="0"/>
+        <w:autoSpaceDN w:val="0"/>
+        <w:spacing w:before="139" w:after="0" w:line="360" w:lineRule="auto"/>
+        <w:rPr>
+          <w:rFonts w:ascii="Times New Roman" w:hAnsi="Times New Roman" w:cs="Times New Roman"/>
+          <w:sz w:val="28"/>
+          <w:lang w:val="en-US"/>
+        </w:rPr>
+      </w:pPr>
+      <w:r>
+        <w:rPr>
+          <w:noProof/>
+          <w:lang w:eastAsia="ru-RU"/>
+        </w:rPr>
+        <w:drawing>
+          <wp:inline distT="0" distB="0" distL="0" distR="0" wp14:anchorId="76F39E98" wp14:editId="1A2D8135">
+            <wp:extent cx="5940425" cy="749221"/>
+            <wp:effectExtent l="0" t="0" r="3175" b="0"/>
+            <wp:docPr id="14" name="Рисунок 14"/>
+            <wp:cNvGraphicFramePr>
+              <a:graphicFrameLocks xmlns:a="http://schemas.openxmlformats.org/drawingml/2006/main" noChangeAspect="1"/>
+            </wp:cNvGraphicFramePr>
+            <a:graphic xmlns:a="http://schemas.openxmlformats.org/drawingml/2006/main">
+              <a:graphicData uri="http://schemas.openxmlformats.org/drawingml/2006/picture">
+                <pic:pic xmlns:pic="http://schemas.openxmlformats.org/drawingml/2006/picture">
+                  <pic:nvPicPr>
+                    <pic:cNvPr id="0" name=""/>
+                    <pic:cNvPicPr/>
+                  </pic:nvPicPr>
+                  <pic:blipFill>
+                    <a:blip r:embed="rId16"/>
+                    <a:stretch>
+                      <a:fillRect/>
+                    </a:stretch>
+                  </pic:blipFill>
+                  <pic:spPr>
+                    <a:xfrm>
+                      <a:off x="0" y="0"/>
+                      <a:ext cx="5940425" cy="749221"/>
+                    </a:xfrm>
+                    <a:prstGeom prst="rect">
+                      <a:avLst/>
+                    </a:prstGeom>
+                  </pic:spPr>
+                </pic:pic>
+              </a:graphicData>
+            </a:graphic>
+          </wp:inline>
+        </w:drawing>
+      </w:r>
+    </w:p>
+    <w:p>
+      <w:pPr>
+        <w:widowControl w:val="0"/>
+        <w:tabs>
+          <w:tab w:val="left" w:pos="1557"/>
+        </w:tabs>
+        <w:autoSpaceDE w:val="0"/>
+        <w:autoSpaceDN w:val="0"/>
+        <w:spacing w:before="139" w:after="0" w:line="360" w:lineRule="auto"/>
+        <w:rPr>
+          <w:rFonts w:ascii="Times New Roman" w:hAnsi="Times New Roman" w:cs="Times New Roman"/>
+          <w:sz w:val="28"/>
+          <w:lang w:val="en-US"/>
+        </w:rPr>
+      </w:pPr>
+      <w:r>
+        <w:rPr>
+          <w:noProof/>
+          <w:lang w:eastAsia="ru-RU"/>
+        </w:rPr>
+        <w:drawing>
+          <wp:inline distT="0" distB="0" distL="0" distR="0" wp14:anchorId="3C8F2AC2" wp14:editId="1407B342">
+            <wp:extent cx="5940425" cy="1804997"/>
+            <wp:effectExtent l="0" t="0" r="3175" b="5080"/>
+            <wp:docPr id="17" name="Рисунок 17"/>
+            <wp:cNvGraphicFramePr>
+              <a:graphicFrameLocks xmlns:a="http://schemas.openxmlformats.org/drawingml/2006/main" noChangeAspect="1"/>
+            </wp:cNvGraphicFramePr>
+            <a:graphic xmlns:a="http://schemas.openxmlformats.org/drawingml/2006/main">
+              <a:graphicData uri="http://schemas.openxmlformats.org/drawingml/2006/picture">
+                <pic:pic xmlns:pic="http://schemas.openxmlformats.org/drawingml/2006/picture">
+                  <pic:nvPicPr>
+                    <pic:cNvPr id="0" name=""/>
+                    <pic:cNvPicPr/>
+                  </pic:nvPicPr>
+                  <pic:blipFill>
+                    <a:blip r:embed="rId17"/>
+                    <a:stretch>
+                      <a:fillRect/>
+                    </a:stretch>
+                  </pic:blipFill>
+                  <pic:spPr>
+                    <a:xfrm>
+                      <a:off x="0" y="0"/>
+                      <a:ext cx="5940425" cy="1804997"/>
+                    </a:xfrm>
+                    <a:prstGeom prst="rect">
+                      <a:avLst/>
+                    </a:prstGeom>
+                  </pic:spPr>
+                </pic:pic>
+              </a:graphicData>
+            </a:graphic>
+          </wp:inline>
+        </w:drawing>
+      </w:r>
+    </w:p>
+    <w:p>
+      <w:pPr>
+        <w:widowControl w:val="0"/>
+        <w:tabs>
+          <w:tab w:val="left" w:pos="1557"/>
+        </w:tabs>
+        <w:autoSpaceDE w:val="0"/>
+        <w:autoSpaceDN w:val="0"/>
+        <w:spacing w:before="139" w:after="0" w:line="360" w:lineRule="auto"/>
+        <w:rPr>
+          <w:rFonts w:ascii="Times New Roman" w:hAnsi="Times New Roman" w:cs="Times New Roman"/>
+          <w:sz w:val="28"/>
+          <w:lang w:val="en-US"/>
+        </w:rPr>
+      </w:pPr>
+      <w:r>
+        <w:rPr>
+          <w:noProof/>
+          <w:lang w:eastAsia="ru-RU"/>
+        </w:rPr>
+        <w:lastRenderedPageBreak/>
+        <w:drawing>
+          <wp:inline distT="0" distB="0" distL="0" distR="0" wp14:anchorId="56026966" wp14:editId="2CEB075D">
+            <wp:extent cx="5940425" cy="771906"/>
+            <wp:effectExtent l="0" t="0" r="3175" b="9525"/>
+            <wp:docPr id="15" name="Рисунок 15"/>
+            <wp:cNvGraphicFramePr>
+              <a:graphicFrameLocks xmlns:a="http://schemas.openxmlformats.org/drawingml/2006/main" noChangeAspect="1"/>
+            </wp:cNvGraphicFramePr>
+            <a:graphic xmlns:a="http://schemas.openxmlformats.org/drawingml/2006/main">
+              <a:graphicData uri="http://schemas.openxmlformats.org/drawingml/2006/picture">
+                <pic:pic xmlns:pic="http://schemas.openxmlformats.org/drawingml/2006/picture">
+                  <pic:nvPicPr>
+                    <pic:cNvPr id="0" name=""/>
+                    <pic:cNvPicPr/>
+                  </pic:nvPicPr>
+                  <pic:blipFill>
+                    <a:blip r:embed="rId18"/>
+                    <a:stretch>
+                      <a:fillRect/>
+                    </a:stretch>
+                  </pic:blipFill>
+                  <pic:spPr>
+                    <a:xfrm>
+                      <a:off x="0" y="0"/>
+                      <a:ext cx="5940425" cy="771906"/>
+                    </a:xfrm>
+                    <a:prstGeom prst="rect">
+                      <a:avLst/>
+                    </a:prstGeom>
+                  </pic:spPr>
+                </pic:pic>
+              </a:graphicData>
+            </a:graphic>
+          </wp:inline>
+        </w:drawing>
+      </w:r>
+    </w:p>
+    <w:p>
+      <w:pPr>
+        <w:widowControl w:val="0"/>
+        <w:tabs>
+          <w:tab w:val="left" w:pos="1557"/>
+        </w:tabs>
+        <w:autoSpaceDE w:val="0"/>
+        <w:autoSpaceDN w:val="0"/>
+        <w:spacing w:before="139" w:after="0" w:line="360" w:lineRule="auto"/>
+        <w:rPr>
+          <w:rFonts w:ascii="Times New Roman" w:hAnsi="Times New Roman" w:cs="Times New Roman"/>
+          <w:sz w:val="28"/>
+          <w:lang w:val="en-US"/>
+        </w:rPr>
+      </w:pPr>
+      <w:r>
+        <w:rPr>
+          <w:noProof/>
+          <w:lang w:eastAsia="ru-RU"/>
+        </w:rPr>
+        <w:drawing>
+          <wp:inline distT="0" distB="0" distL="0" distR="0" wp14:anchorId="3C35DDFC" wp14:editId="4D256722">
+            <wp:extent cx="5940425" cy="1709964"/>
+            <wp:effectExtent l="0" t="0" r="3175" b="5080"/>
+            <wp:docPr id="18" name="Рисунок 18"/>
+            <wp:cNvGraphicFramePr>
+              <a:graphicFrameLocks xmlns:a="http://schemas.openxmlformats.org/drawingml/2006/main" noChangeAspect="1"/>
+            </wp:cNvGraphicFramePr>
+            <a:graphic xmlns:a="http://schemas.openxmlformats.org/drawingml/2006/main">
+              <a:graphicData uri="http://schemas.openxmlformats.org/drawingml/2006/picture">
+                <pic:pic xmlns:pic="http://schemas.openxmlformats.org/drawingml/2006/picture">
+                  <pic:nvPicPr>
+                    <pic:cNvPr id="0" name=""/>
+                    <pic:cNvPicPr/>
+                  </pic:nvPicPr>
+                  <pic:blipFill>
+                    <a:blip r:embed="rId19"/>
+                    <a:stretch>
+                      <a:fillRect/>
+                    </a:stretch>
+                  </pic:blipFill>
+                  <pic:spPr>
+                    <a:xfrm>
+                      <a:off x="0" y="0"/>
+                      <a:ext cx="5940425" cy="1709964"/>
+                    </a:xfrm>
+                    <a:prstGeom prst="rect">
+                      <a:avLst/>
+                    </a:prstGeom>
+                  </pic:spPr>
+                </pic:pic>
+              </a:graphicData>
+            </a:graphic>
+          </wp:inline>
+        </w:drawing>
+      </w:r>
+    </w:p>
+    <w:p>
+      <w:pPr>
+        <w:widowControl w:val="0"/>
+        <w:tabs>
+          <w:tab w:val="left" w:pos="1557"/>
+        </w:tabs>
+        <w:autoSpaceDE w:val="0"/>
+        <w:autoSpaceDN w:val="0"/>
+        <w:spacing w:before="139" w:after="0" w:line="360" w:lineRule="auto"/>
+        <w:rPr>
+          <w:rFonts w:ascii="Times New Roman" w:hAnsi="Times New Roman" w:cs="Times New Roman"/>
+          <w:sz w:val="28"/>
+        </w:rPr>
+      </w:pPr>
+      <w:r>
+        <w:rPr>
+          <w:noProof/>
+          <w:lang w:eastAsia="ru-RU"/>
+        </w:rPr>
+        <w:drawing>
+          <wp:inline distT="0" distB="0" distL="0" distR="0" wp14:anchorId="11E3C9D0" wp14:editId="207EA23C">
+            <wp:extent cx="5940425" cy="4222490"/>
+            <wp:effectExtent l="0" t="0" r="3175" b="6985"/>
+            <wp:docPr id="19" name="Рисунок 19"/>
+            <wp:cNvGraphicFramePr>
+              <a:graphicFrameLocks xmlns:a="http://schemas.openxmlformats.org/drawingml/2006/main" noChangeAspect="1"/>
+            </wp:cNvGraphicFramePr>
+            <a:graphic xmlns:a="http://schemas.openxmlformats.org/drawingml/2006/main">
+              <a:graphicData uri="http://schemas.openxmlformats.org/drawingml/2006/picture">
+                <pic:pic xmlns:pic="http://schemas.openxmlformats.org/drawingml/2006/picture">
+                  <pic:nvPicPr>
+                    <pic:cNvPr id="0" name=""/>
+                    <pic:cNvPicPr/>
+                  </pic:nvPicPr>
+                  <pic:blipFill>
+                    <a:blip r:embed="rId20"/>
+                    <a:stretch>
+                      <a:fillRect/>
+                    </a:stretch>
+                  </pic:blipFill>
+                  <pic:spPr>
+                    <a:xfrm>
+                      <a:off x="0" y="0"/>
+                      <a:ext cx="5940425" cy="4222490"/>
+                    </a:xfrm>
+                    <a:prstGeom prst="rect">
+                      <a:avLst/>
+                    </a:prstGeom>
+                  </pic:spPr>
+                </pic:pic>
+              </a:graphicData>
+            </a:graphic>
+          </wp:inline>
+        </w:drawing>
+      </w:r>
+      <w:r>
+        <w:rPr>
+          <w:rFonts w:ascii="Times New Roman" w:hAnsi="Times New Roman" w:cs="Times New Roman"/>
+          <w:sz w:val="28"/>
+        </w:rPr>
+        <w:t>Проверка, что сработала ссылка на другую таблицу</w:t>
+      </w:r>
+    </w:p>
+    <w:p>
+      <w:pPr>
+        <w:widowControl w:val="0"/>
+        <w:tabs>
+          <w:tab w:val="left" w:pos="1557"/>
+        </w:tabs>
+        <w:autoSpaceDE w:val="0"/>
+        <w:autoSpaceDN w:val="0"/>
+        <w:spacing w:before="139" w:after="0" w:line="360" w:lineRule="auto"/>
+        <w:rPr>
+          <w:rFonts w:ascii="Times New Roman" w:hAnsi="Times New Roman" w:cs="Times New Roman"/>
+          <w:sz w:val="28"/>
+          <w:lang w:val="en-US"/>
+        </w:rPr>
+      </w:pPr>
+      <w:r>
+        <w:rPr>
+          <w:noProof/>
+          <w:lang w:eastAsia="ru-RU"/>
+        </w:rPr>
+        <w:lastRenderedPageBreak/>
+        <w:drawing>
+          <wp:inline distT="0" distB="0" distL="0" distR="0" wp14:anchorId="046D5577" wp14:editId="3BD4B9EA">
+            <wp:extent cx="5940425" cy="5631417"/>
+            <wp:effectExtent l="0" t="0" r="3175" b="7620"/>
+            <wp:docPr id="20" name="Рисунок 20"/>
+            <wp:cNvGraphicFramePr>
+              <a:graphicFrameLocks xmlns:a="http://schemas.openxmlformats.org/drawingml/2006/main" noChangeAspect="1"/>
+            </wp:cNvGraphicFramePr>
+            <a:graphic xmlns:a="http://schemas.openxmlformats.org/drawingml/2006/main">
+              <a:graphicData uri="http://schemas.openxmlformats.org/drawingml/2006/picture">
+                <pic:pic xmlns:pic="http://schemas.openxmlformats.org/drawingml/2006/picture">
+                  <pic:nvPicPr>
+                    <pic:cNvPr id="0" name=""/>
+                    <pic:cNvPicPr/>
+                  </pic:nvPicPr>
+                  <pic:blipFill>
+                    <a:blip r:embed="rId21"/>
+                    <a:stretch>
+                      <a:fillRect/>
+                    </a:stretch>
+                  </pic:blipFill>
+                  <pic:spPr>
+                    <a:xfrm>
+                      <a:off x="0" y="0"/>
+                      <a:ext cx="5940425" cy="5631417"/>
+                    </a:xfrm>
+                    <a:prstGeom prst="rect">
+                      <a:avLst/>
+                    </a:prstGeom>
+                  </pic:spPr>
+                </pic:pic>
+              </a:graphicData>
+            </a:graphic>
+          </wp:inline>
+        </w:drawing>
+      </w:r>
+    </w:p>
+    <w:p>
+      <w:pPr>
+        <w:widowControl w:val="0"/>
+        <w:tabs>
+          <w:tab w:val="left" w:pos="1557"/>
+        </w:tabs>
+        <w:autoSpaceDE w:val="0"/>
+        <w:autoSpaceDN w:val="0"/>
+        <w:spacing w:before="139" w:after="0" w:line="360" w:lineRule="auto"/>
+        <w:rPr>
+          <w:rFonts w:ascii="Times New Roman" w:hAnsi="Times New Roman" w:cs="Times New Roman"/>
+          <w:sz w:val="28"/>
+          <w:lang w:val="en-US"/>
+        </w:rPr>
+      </w:pPr>
+      <w:proofErr w:type="spellStart"/>
+      <w:r>
+        <w:rPr>
+          <w:rFonts w:ascii="Times New Roman" w:hAnsi="Times New Roman" w:cs="Times New Roman"/>
+          <w:sz w:val="28"/>
+          <w:lang w:val="en-US"/>
+        </w:rPr>
+        <w:t>ReplaceOne</w:t>
+      </w:r>
+      <w:proofErr w:type="spellEnd"/>
     </w:p>
     <w:p>
       <w:pPr>
@@ -3176,12 +3796,2744 @@
           <w:lang w:val="en-US"/>
         </w:rPr>
       </w:pPr>
-    </w:p>
-    <w:p>
-      <w:pPr>
-        <w:rPr>
-          <w:rFonts w:ascii="Times New Roman" w:hAnsi="Times New Roman" w:cs="Times New Roman"/>
-          <w:sz w:val="28"/>
+      <w:r>
+        <w:rPr>
+          <w:noProof/>
+          <w:lang w:eastAsia="ru-RU"/>
+        </w:rPr>
+        <w:drawing>
+          <wp:inline distT="0" distB="0" distL="0" distR="0" wp14:anchorId="6634B16C" wp14:editId="4D7DBC8F">
+            <wp:extent cx="5940425" cy="1074782"/>
+            <wp:effectExtent l="0" t="0" r="3175" b="0"/>
+            <wp:docPr id="21" name="Рисунок 21"/>
+            <wp:cNvGraphicFramePr>
+              <a:graphicFrameLocks xmlns:a="http://schemas.openxmlformats.org/drawingml/2006/main" noChangeAspect="1"/>
+            </wp:cNvGraphicFramePr>
+            <a:graphic xmlns:a="http://schemas.openxmlformats.org/drawingml/2006/main">
+              <a:graphicData uri="http://schemas.openxmlformats.org/drawingml/2006/picture">
+                <pic:pic xmlns:pic="http://schemas.openxmlformats.org/drawingml/2006/picture">
+                  <pic:nvPicPr>
+                    <pic:cNvPr id="0" name=""/>
+                    <pic:cNvPicPr/>
+                  </pic:nvPicPr>
+                  <pic:blipFill>
+                    <a:blip r:embed="rId22"/>
+                    <a:stretch>
+                      <a:fillRect/>
+                    </a:stretch>
+                  </pic:blipFill>
+                  <pic:spPr>
+                    <a:xfrm>
+                      <a:off x="0" y="0"/>
+                      <a:ext cx="5940425" cy="1074782"/>
+                    </a:xfrm>
+                    <a:prstGeom prst="rect">
+                      <a:avLst/>
+                    </a:prstGeom>
+                  </pic:spPr>
+                </pic:pic>
+              </a:graphicData>
+            </a:graphic>
+          </wp:inline>
+        </w:drawing>
+      </w:r>
+    </w:p>
+    <w:p>
+      <w:pPr>
+        <w:widowControl w:val="0"/>
+        <w:tabs>
+          <w:tab w:val="left" w:pos="1557"/>
+        </w:tabs>
+        <w:autoSpaceDE w:val="0"/>
+        <w:autoSpaceDN w:val="0"/>
+        <w:spacing w:before="139" w:after="0" w:line="240" w:lineRule="auto"/>
+        <w:rPr>
+          <w:rFonts w:ascii="Times New Roman" w:hAnsi="Times New Roman" w:cs="Times New Roman"/>
+          <w:sz w:val="28"/>
+          <w:lang w:val="en-US"/>
+        </w:rPr>
+      </w:pPr>
+      <w:r>
+        <w:rPr>
+          <w:noProof/>
+          <w:lang w:eastAsia="ru-RU"/>
+        </w:rPr>
+        <w:lastRenderedPageBreak/>
+        <w:drawing>
+          <wp:inline distT="0" distB="0" distL="0" distR="0" wp14:anchorId="6DBDBFF6" wp14:editId="2B68751D">
+            <wp:extent cx="5940425" cy="4097416"/>
+            <wp:effectExtent l="0" t="0" r="3175" b="0"/>
+            <wp:docPr id="22" name="Рисунок 22"/>
+            <wp:cNvGraphicFramePr>
+              <a:graphicFrameLocks xmlns:a="http://schemas.openxmlformats.org/drawingml/2006/main" noChangeAspect="1"/>
+            </wp:cNvGraphicFramePr>
+            <a:graphic xmlns:a="http://schemas.openxmlformats.org/drawingml/2006/main">
+              <a:graphicData uri="http://schemas.openxmlformats.org/drawingml/2006/picture">
+                <pic:pic xmlns:pic="http://schemas.openxmlformats.org/drawingml/2006/picture">
+                  <pic:nvPicPr>
+                    <pic:cNvPr id="0" name=""/>
+                    <pic:cNvPicPr/>
+                  </pic:nvPicPr>
+                  <pic:blipFill>
+                    <a:blip r:embed="rId23"/>
+                    <a:stretch>
+                      <a:fillRect/>
+                    </a:stretch>
+                  </pic:blipFill>
+                  <pic:spPr>
+                    <a:xfrm>
+                      <a:off x="0" y="0"/>
+                      <a:ext cx="5940425" cy="4097416"/>
+                    </a:xfrm>
+                    <a:prstGeom prst="rect">
+                      <a:avLst/>
+                    </a:prstGeom>
+                  </pic:spPr>
+                </pic:pic>
+              </a:graphicData>
+            </a:graphic>
+          </wp:inline>
+        </w:drawing>
+      </w:r>
+    </w:p>
+    <w:p>
+      <w:pPr>
+        <w:widowControl w:val="0"/>
+        <w:tabs>
+          <w:tab w:val="left" w:pos="1557"/>
+        </w:tabs>
+        <w:autoSpaceDE w:val="0"/>
+        <w:autoSpaceDN w:val="0"/>
+        <w:spacing w:before="139" w:after="0" w:line="240" w:lineRule="auto"/>
+        <w:rPr>
+          <w:rFonts w:ascii="Times New Roman" w:hAnsi="Times New Roman" w:cs="Times New Roman"/>
+          <w:sz w:val="28"/>
+          <w:lang w:val="en-US"/>
+        </w:rPr>
+      </w:pPr>
+      <w:proofErr w:type="spellStart"/>
+      <w:r>
+        <w:rPr>
+          <w:rFonts w:ascii="Times New Roman" w:hAnsi="Times New Roman" w:cs="Times New Roman"/>
+          <w:sz w:val="28"/>
+          <w:lang w:val="en-US"/>
+        </w:rPr>
+        <w:t>UpdateOne</w:t>
+      </w:r>
+      <w:proofErr w:type="spellEnd"/>
+    </w:p>
+    <w:p>
+      <w:pPr>
+        <w:widowControl w:val="0"/>
+        <w:tabs>
+          <w:tab w:val="left" w:pos="1557"/>
+        </w:tabs>
+        <w:autoSpaceDE w:val="0"/>
+        <w:autoSpaceDN w:val="0"/>
+        <w:spacing w:before="139" w:after="0" w:line="240" w:lineRule="auto"/>
+        <w:rPr>
+          <w:rFonts w:ascii="Times New Roman" w:hAnsi="Times New Roman" w:cs="Times New Roman"/>
+          <w:sz w:val="28"/>
+          <w:lang w:val="en-US"/>
+        </w:rPr>
+      </w:pPr>
+      <w:r>
+        <w:rPr>
+          <w:noProof/>
+          <w:lang w:eastAsia="ru-RU"/>
+        </w:rPr>
+        <w:drawing>
+          <wp:inline distT="0" distB="0" distL="0" distR="0" wp14:anchorId="530DFBB3" wp14:editId="2D5997EE">
+            <wp:extent cx="4971429" cy="1428571"/>
+            <wp:effectExtent l="0" t="0" r="635" b="635"/>
+            <wp:docPr id="23" name="Рисунок 23"/>
+            <wp:cNvGraphicFramePr>
+              <a:graphicFrameLocks xmlns:a="http://schemas.openxmlformats.org/drawingml/2006/main" noChangeAspect="1"/>
+            </wp:cNvGraphicFramePr>
+            <a:graphic xmlns:a="http://schemas.openxmlformats.org/drawingml/2006/main">
+              <a:graphicData uri="http://schemas.openxmlformats.org/drawingml/2006/picture">
+                <pic:pic xmlns:pic="http://schemas.openxmlformats.org/drawingml/2006/picture">
+                  <pic:nvPicPr>
+                    <pic:cNvPr id="0" name=""/>
+                    <pic:cNvPicPr/>
+                  </pic:nvPicPr>
+                  <pic:blipFill>
+                    <a:blip r:embed="rId24"/>
+                    <a:stretch>
+                      <a:fillRect/>
+                    </a:stretch>
+                  </pic:blipFill>
+                  <pic:spPr>
+                    <a:xfrm>
+                      <a:off x="0" y="0"/>
+                      <a:ext cx="4971429" cy="1428571"/>
+                    </a:xfrm>
+                    <a:prstGeom prst="rect">
+                      <a:avLst/>
+                    </a:prstGeom>
+                  </pic:spPr>
+                </pic:pic>
+              </a:graphicData>
+            </a:graphic>
+          </wp:inline>
+        </w:drawing>
+      </w:r>
+    </w:p>
+    <w:p>
+      <w:pPr>
+        <w:rPr>
+          <w:rFonts w:ascii="Times New Roman" w:hAnsi="Times New Roman" w:cs="Times New Roman"/>
+          <w:sz w:val="28"/>
+          <w:lang w:val="en-US"/>
+        </w:rPr>
+      </w:pPr>
+    </w:p>
+    <w:p>
+      <w:pPr>
+        <w:rPr>
+          <w:rFonts w:ascii="Times New Roman" w:hAnsi="Times New Roman" w:cs="Times New Roman"/>
+          <w:sz w:val="28"/>
+          <w:lang w:val="en-US"/>
+        </w:rPr>
+      </w:pPr>
+      <w:r>
+        <w:rPr>
+          <w:noProof/>
+          <w:lang w:eastAsia="ru-RU"/>
+        </w:rPr>
+        <w:drawing>
+          <wp:inline distT="0" distB="0" distL="0" distR="0" wp14:anchorId="288B5737" wp14:editId="0CD22B26">
+            <wp:extent cx="5940425" cy="2686036"/>
+            <wp:effectExtent l="0" t="0" r="3175" b="635"/>
+            <wp:docPr id="24" name="Рисунок 24"/>
+            <wp:cNvGraphicFramePr>
+              <a:graphicFrameLocks xmlns:a="http://schemas.openxmlformats.org/drawingml/2006/main" noChangeAspect="1"/>
+            </wp:cNvGraphicFramePr>
+            <a:graphic xmlns:a="http://schemas.openxmlformats.org/drawingml/2006/main">
+              <a:graphicData uri="http://schemas.openxmlformats.org/drawingml/2006/picture">
+                <pic:pic xmlns:pic="http://schemas.openxmlformats.org/drawingml/2006/picture">
+                  <pic:nvPicPr>
+                    <pic:cNvPr id="0" name=""/>
+                    <pic:cNvPicPr/>
+                  </pic:nvPicPr>
+                  <pic:blipFill>
+                    <a:blip r:embed="rId25"/>
+                    <a:stretch>
+                      <a:fillRect/>
+                    </a:stretch>
+                  </pic:blipFill>
+                  <pic:spPr>
+                    <a:xfrm>
+                      <a:off x="0" y="0"/>
+                      <a:ext cx="5940425" cy="2686036"/>
+                    </a:xfrm>
+                    <a:prstGeom prst="rect">
+                      <a:avLst/>
+                    </a:prstGeom>
+                  </pic:spPr>
+                </pic:pic>
+              </a:graphicData>
+            </a:graphic>
+          </wp:inline>
+        </w:drawing>
+      </w:r>
+    </w:p>
+    <w:p>
+      <w:pPr>
+        <w:rPr>
+          <w:rFonts w:ascii="Times New Roman" w:hAnsi="Times New Roman" w:cs="Times New Roman"/>
+          <w:sz w:val="28"/>
+          <w:lang w:val="en-US"/>
+        </w:rPr>
+      </w:pPr>
+      <w:proofErr w:type="spellStart"/>
+      <w:r>
+        <w:rPr>
+          <w:rFonts w:ascii="Times New Roman" w:hAnsi="Times New Roman" w:cs="Times New Roman"/>
+          <w:sz w:val="28"/>
+          <w:lang w:val="en-US"/>
+        </w:rPr>
+        <w:lastRenderedPageBreak/>
+        <w:t>UpdateMany</w:t>
+      </w:r>
+      <w:proofErr w:type="spellEnd"/>
+    </w:p>
+    <w:p>
+      <w:pPr>
+        <w:rPr>
+          <w:rFonts w:ascii="Times New Roman" w:hAnsi="Times New Roman" w:cs="Times New Roman"/>
+          <w:sz w:val="28"/>
+        </w:rPr>
+      </w:pPr>
+      <w:r>
+        <w:rPr>
+          <w:noProof/>
+          <w:lang w:eastAsia="ru-RU"/>
+        </w:rPr>
+        <w:drawing>
+          <wp:inline distT="0" distB="0" distL="0" distR="0" wp14:anchorId="181ADA0B" wp14:editId="4B7FE2AE">
+            <wp:extent cx="5940425" cy="1300407"/>
+            <wp:effectExtent l="0" t="0" r="3175" b="0"/>
+            <wp:docPr id="25" name="Рисунок 25"/>
+            <wp:cNvGraphicFramePr>
+              <a:graphicFrameLocks xmlns:a="http://schemas.openxmlformats.org/drawingml/2006/main" noChangeAspect="1"/>
+            </wp:cNvGraphicFramePr>
+            <a:graphic xmlns:a="http://schemas.openxmlformats.org/drawingml/2006/main">
+              <a:graphicData uri="http://schemas.openxmlformats.org/drawingml/2006/picture">
+                <pic:pic xmlns:pic="http://schemas.openxmlformats.org/drawingml/2006/picture">
+                  <pic:nvPicPr>
+                    <pic:cNvPr id="0" name=""/>
+                    <pic:cNvPicPr/>
+                  </pic:nvPicPr>
+                  <pic:blipFill>
+                    <a:blip r:embed="rId26"/>
+                    <a:stretch>
+                      <a:fillRect/>
+                    </a:stretch>
+                  </pic:blipFill>
+                  <pic:spPr>
+                    <a:xfrm>
+                      <a:off x="0" y="0"/>
+                      <a:ext cx="5940425" cy="1300407"/>
+                    </a:xfrm>
+                    <a:prstGeom prst="rect">
+                      <a:avLst/>
+                    </a:prstGeom>
+                  </pic:spPr>
+                </pic:pic>
+              </a:graphicData>
+            </a:graphic>
+          </wp:inline>
+        </w:drawing>
+      </w:r>
+    </w:p>
+    <w:p>
+      <w:pPr>
+        <w:rPr>
+          <w:rFonts w:ascii="Times New Roman" w:hAnsi="Times New Roman" w:cs="Times New Roman"/>
+          <w:sz w:val="28"/>
+        </w:rPr>
+      </w:pPr>
+      <w:r>
+        <w:rPr>
+          <w:noProof/>
+          <w:lang w:eastAsia="ru-RU"/>
+        </w:rPr>
+        <w:drawing>
+          <wp:inline distT="0" distB="0" distL="0" distR="0" wp14:anchorId="78874C87" wp14:editId="157F2CCA">
+            <wp:extent cx="5940425" cy="4164858"/>
+            <wp:effectExtent l="0" t="0" r="3175" b="7620"/>
+            <wp:docPr id="26" name="Рисунок 26"/>
+            <wp:cNvGraphicFramePr>
+              <a:graphicFrameLocks xmlns:a="http://schemas.openxmlformats.org/drawingml/2006/main" noChangeAspect="1"/>
+            </wp:cNvGraphicFramePr>
+            <a:graphic xmlns:a="http://schemas.openxmlformats.org/drawingml/2006/main">
+              <a:graphicData uri="http://schemas.openxmlformats.org/drawingml/2006/picture">
+                <pic:pic xmlns:pic="http://schemas.openxmlformats.org/drawingml/2006/picture">
+                  <pic:nvPicPr>
+                    <pic:cNvPr id="0" name=""/>
+                    <pic:cNvPicPr/>
+                  </pic:nvPicPr>
+                  <pic:blipFill>
+                    <a:blip r:embed="rId27"/>
+                    <a:stretch>
+                      <a:fillRect/>
+                    </a:stretch>
+                  </pic:blipFill>
+                  <pic:spPr>
+                    <a:xfrm>
+                      <a:off x="0" y="0"/>
+                      <a:ext cx="5940425" cy="4164858"/>
+                    </a:xfrm>
+                    <a:prstGeom prst="rect">
+                      <a:avLst/>
+                    </a:prstGeom>
+                  </pic:spPr>
+                </pic:pic>
+              </a:graphicData>
+            </a:graphic>
+          </wp:inline>
+        </w:drawing>
+      </w:r>
+    </w:p>
+    <w:p>
+      <w:pPr>
+        <w:rPr>
+          <w:rFonts w:ascii="Times New Roman" w:hAnsi="Times New Roman" w:cs="Times New Roman"/>
+          <w:sz w:val="28"/>
+          <w:lang w:val="en-US"/>
+        </w:rPr>
+      </w:pPr>
+      <w:proofErr w:type="spellStart"/>
+      <w:r>
+        <w:rPr>
+          <w:rFonts w:ascii="Times New Roman" w:hAnsi="Times New Roman" w:cs="Times New Roman"/>
+          <w:sz w:val="28"/>
+          <w:lang w:val="en-US"/>
+        </w:rPr>
+        <w:t>DeleteOne</w:t>
+      </w:r>
+      <w:proofErr w:type="spellEnd"/>
+    </w:p>
+    <w:p>
+      <w:pPr>
+        <w:rPr>
+          <w:rFonts w:ascii="Times New Roman" w:hAnsi="Times New Roman" w:cs="Times New Roman"/>
+          <w:sz w:val="28"/>
+          <w:lang w:val="en-US"/>
+        </w:rPr>
+      </w:pPr>
+      <w:r>
+        <w:rPr>
+          <w:noProof/>
+          <w:lang w:eastAsia="ru-RU"/>
+        </w:rPr>
+        <w:drawing>
+          <wp:inline distT="0" distB="0" distL="0" distR="0" wp14:anchorId="3E8F1F72" wp14:editId="51DAA074">
+            <wp:extent cx="3409524" cy="409524"/>
+            <wp:effectExtent l="0" t="0" r="635" b="0"/>
+            <wp:docPr id="27" name="Рисунок 27"/>
+            <wp:cNvGraphicFramePr>
+              <a:graphicFrameLocks xmlns:a="http://schemas.openxmlformats.org/drawingml/2006/main" noChangeAspect="1"/>
+            </wp:cNvGraphicFramePr>
+            <a:graphic xmlns:a="http://schemas.openxmlformats.org/drawingml/2006/main">
+              <a:graphicData uri="http://schemas.openxmlformats.org/drawingml/2006/picture">
+                <pic:pic xmlns:pic="http://schemas.openxmlformats.org/drawingml/2006/picture">
+                  <pic:nvPicPr>
+                    <pic:cNvPr id="0" name=""/>
+                    <pic:cNvPicPr/>
+                  </pic:nvPicPr>
+                  <pic:blipFill>
+                    <a:blip r:embed="rId28"/>
+                    <a:stretch>
+                      <a:fillRect/>
+                    </a:stretch>
+                  </pic:blipFill>
+                  <pic:spPr>
+                    <a:xfrm>
+                      <a:off x="0" y="0"/>
+                      <a:ext cx="3409524" cy="409524"/>
+                    </a:xfrm>
+                    <a:prstGeom prst="rect">
+                      <a:avLst/>
+                    </a:prstGeom>
+                  </pic:spPr>
+                </pic:pic>
+              </a:graphicData>
+            </a:graphic>
+          </wp:inline>
+        </w:drawing>
+      </w:r>
+    </w:p>
+    <w:p>
+      <w:pPr>
+        <w:rPr>
+          <w:rFonts w:ascii="Times New Roman" w:hAnsi="Times New Roman" w:cs="Times New Roman"/>
+          <w:sz w:val="28"/>
+          <w:lang w:val="en-US"/>
+        </w:rPr>
+      </w:pPr>
+      <w:r>
+        <w:rPr>
+          <w:noProof/>
+          <w:lang w:eastAsia="ru-RU"/>
+        </w:rPr>
+        <w:lastRenderedPageBreak/>
+        <w:drawing>
+          <wp:inline distT="0" distB="0" distL="0" distR="0" wp14:anchorId="5FD06537" wp14:editId="01A843A7">
+            <wp:extent cx="5940425" cy="2286901"/>
+            <wp:effectExtent l="0" t="0" r="3175" b="0"/>
+            <wp:docPr id="28" name="Рисунок 28"/>
+            <wp:cNvGraphicFramePr>
+              <a:graphicFrameLocks xmlns:a="http://schemas.openxmlformats.org/drawingml/2006/main" noChangeAspect="1"/>
+            </wp:cNvGraphicFramePr>
+            <a:graphic xmlns:a="http://schemas.openxmlformats.org/drawingml/2006/main">
+              <a:graphicData uri="http://schemas.openxmlformats.org/drawingml/2006/picture">
+                <pic:pic xmlns:pic="http://schemas.openxmlformats.org/drawingml/2006/picture">
+                  <pic:nvPicPr>
+                    <pic:cNvPr id="0" name=""/>
+                    <pic:cNvPicPr/>
+                  </pic:nvPicPr>
+                  <pic:blipFill>
+                    <a:blip r:embed="rId29"/>
+                    <a:stretch>
+                      <a:fillRect/>
+                    </a:stretch>
+                  </pic:blipFill>
+                  <pic:spPr>
+                    <a:xfrm>
+                      <a:off x="0" y="0"/>
+                      <a:ext cx="5940425" cy="2286901"/>
+                    </a:xfrm>
+                    <a:prstGeom prst="rect">
+                      <a:avLst/>
+                    </a:prstGeom>
+                  </pic:spPr>
+                </pic:pic>
+              </a:graphicData>
+            </a:graphic>
+          </wp:inline>
+        </w:drawing>
+      </w:r>
+    </w:p>
+    <w:p>
+      <w:pPr>
+        <w:rPr>
+          <w:rFonts w:ascii="Times New Roman" w:hAnsi="Times New Roman" w:cs="Times New Roman"/>
+          <w:sz w:val="28"/>
+          <w:lang w:val="en-US"/>
+        </w:rPr>
+      </w:pPr>
+      <w:proofErr w:type="spellStart"/>
+      <w:r>
+        <w:rPr>
+          <w:rFonts w:ascii="Times New Roman" w:hAnsi="Times New Roman" w:cs="Times New Roman"/>
+          <w:sz w:val="28"/>
+          <w:lang w:val="en-US"/>
+        </w:rPr>
+        <w:t>DeleteMany</w:t>
+      </w:r>
+      <w:proofErr w:type="spellEnd"/>
+    </w:p>
+    <w:p>
+      <w:pPr>
+        <w:rPr>
+          <w:rFonts w:ascii="Times New Roman" w:hAnsi="Times New Roman" w:cs="Times New Roman"/>
+          <w:sz w:val="28"/>
+          <w:lang w:val="en-US"/>
+        </w:rPr>
+      </w:pPr>
+      <w:r>
+        <w:rPr>
+          <w:noProof/>
+          <w:lang w:eastAsia="ru-RU"/>
+        </w:rPr>
+        <w:drawing>
+          <wp:inline distT="0" distB="0" distL="0" distR="0" wp14:anchorId="64FDC4DC" wp14:editId="2E104EA1">
+            <wp:extent cx="4247619" cy="409524"/>
+            <wp:effectExtent l="0" t="0" r="635" b="0"/>
+            <wp:docPr id="29" name="Рисунок 29"/>
+            <wp:cNvGraphicFramePr>
+              <a:graphicFrameLocks xmlns:a="http://schemas.openxmlformats.org/drawingml/2006/main" noChangeAspect="1"/>
+            </wp:cNvGraphicFramePr>
+            <a:graphic xmlns:a="http://schemas.openxmlformats.org/drawingml/2006/main">
+              <a:graphicData uri="http://schemas.openxmlformats.org/drawingml/2006/picture">
+                <pic:pic xmlns:pic="http://schemas.openxmlformats.org/drawingml/2006/picture">
+                  <pic:nvPicPr>
+                    <pic:cNvPr id="0" name=""/>
+                    <pic:cNvPicPr/>
+                  </pic:nvPicPr>
+                  <pic:blipFill>
+                    <a:blip r:embed="rId30"/>
+                    <a:stretch>
+                      <a:fillRect/>
+                    </a:stretch>
+                  </pic:blipFill>
+                  <pic:spPr>
+                    <a:xfrm>
+                      <a:off x="0" y="0"/>
+                      <a:ext cx="4247619" cy="409524"/>
+                    </a:xfrm>
+                    <a:prstGeom prst="rect">
+                      <a:avLst/>
+                    </a:prstGeom>
+                  </pic:spPr>
+                </pic:pic>
+              </a:graphicData>
+            </a:graphic>
+          </wp:inline>
+        </w:drawing>
+      </w:r>
+    </w:p>
+    <w:p>
+      <w:pPr>
+        <w:rPr>
+          <w:rFonts w:ascii="Times New Roman" w:hAnsi="Times New Roman" w:cs="Times New Roman"/>
+          <w:sz w:val="28"/>
+          <w:lang w:val="en-US"/>
+        </w:rPr>
+      </w:pPr>
+      <w:r>
+        <w:rPr>
+          <w:noProof/>
+          <w:lang w:eastAsia="ru-RU"/>
+        </w:rPr>
+        <w:drawing>
+          <wp:inline distT="0" distB="0" distL="0" distR="0" wp14:anchorId="359EAABC" wp14:editId="7849EDC9">
+            <wp:extent cx="5940425" cy="1530323"/>
+            <wp:effectExtent l="0" t="0" r="3175" b="0"/>
+            <wp:docPr id="30" name="Рисунок 30"/>
+            <wp:cNvGraphicFramePr>
+              <a:graphicFrameLocks xmlns:a="http://schemas.openxmlformats.org/drawingml/2006/main" noChangeAspect="1"/>
+            </wp:cNvGraphicFramePr>
+            <a:graphic xmlns:a="http://schemas.openxmlformats.org/drawingml/2006/main">
+              <a:graphicData uri="http://schemas.openxmlformats.org/drawingml/2006/picture">
+                <pic:pic xmlns:pic="http://schemas.openxmlformats.org/drawingml/2006/picture">
+                  <pic:nvPicPr>
+                    <pic:cNvPr id="0" name=""/>
+                    <pic:cNvPicPr/>
+                  </pic:nvPicPr>
+                  <pic:blipFill>
+                    <a:blip r:embed="rId31"/>
+                    <a:stretch>
+                      <a:fillRect/>
+                    </a:stretch>
+                  </pic:blipFill>
+                  <pic:spPr>
+                    <a:xfrm>
+                      <a:off x="0" y="0"/>
+                      <a:ext cx="5940425" cy="1530323"/>
+                    </a:xfrm>
+                    <a:prstGeom prst="rect">
+                      <a:avLst/>
+                    </a:prstGeom>
+                  </pic:spPr>
+                </pic:pic>
+              </a:graphicData>
+            </a:graphic>
+          </wp:inline>
+        </w:drawing>
+      </w:r>
+    </w:p>
+    <w:p>
+      <w:pPr>
+        <w:rPr>
+          <w:rFonts w:ascii="Times New Roman" w:hAnsi="Times New Roman" w:cs="Times New Roman"/>
+          <w:sz w:val="28"/>
+          <w:lang w:val="en-US"/>
+        </w:rPr>
+      </w:pPr>
+      <w:r>
+        <w:rPr>
+          <w:rFonts w:ascii="Times New Roman" w:hAnsi="Times New Roman" w:cs="Times New Roman"/>
+          <w:sz w:val="28"/>
+        </w:rPr>
+        <w:t xml:space="preserve">Добавляем значение типа </w:t>
+      </w:r>
+      <w:r>
+        <w:rPr>
+          <w:rFonts w:ascii="Times New Roman" w:hAnsi="Times New Roman" w:cs="Times New Roman"/>
+          <w:sz w:val="28"/>
+          <w:lang w:val="en-US"/>
+        </w:rPr>
+        <w:t>array</w:t>
+      </w:r>
+      <w:r>
+        <w:rPr>
+          <w:rFonts w:ascii="Times New Roman" w:hAnsi="Times New Roman" w:cs="Times New Roman"/>
+          <w:sz w:val="28"/>
+        </w:rPr>
+        <w:t xml:space="preserve"> </w:t>
+      </w:r>
+      <w:r>
+        <w:rPr>
+          <w:rFonts w:ascii="Times New Roman" w:hAnsi="Times New Roman" w:cs="Times New Roman"/>
+          <w:sz w:val="28"/>
+        </w:rPr>
+        <w:t xml:space="preserve">в </w:t>
+      </w:r>
+      <w:r>
+        <w:rPr>
+          <w:rFonts w:ascii="Times New Roman" w:hAnsi="Times New Roman" w:cs="Times New Roman"/>
+          <w:sz w:val="28"/>
+          <w:lang w:val="en-US"/>
+        </w:rPr>
+        <w:t>instructors</w:t>
+      </w:r>
+    </w:p>
+    <w:p>
+      <w:pPr>
+        <w:rPr>
+          <w:rFonts w:ascii="Times New Roman" w:hAnsi="Times New Roman" w:cs="Times New Roman"/>
+          <w:sz w:val="28"/>
+          <w:lang w:val="en-US"/>
+        </w:rPr>
+      </w:pPr>
+      <w:r>
+        <w:rPr>
+          <w:noProof/>
+          <w:lang w:eastAsia="ru-RU"/>
+        </w:rPr>
+        <w:drawing>
+          <wp:inline distT="0" distB="0" distL="0" distR="0" wp14:anchorId="609D795A" wp14:editId="45778A03">
+            <wp:extent cx="4980952" cy="1466667"/>
+            <wp:effectExtent l="0" t="0" r="0" b="635"/>
+            <wp:docPr id="31" name="Рисунок 31"/>
+            <wp:cNvGraphicFramePr>
+              <a:graphicFrameLocks xmlns:a="http://schemas.openxmlformats.org/drawingml/2006/main" noChangeAspect="1"/>
+            </wp:cNvGraphicFramePr>
+            <a:graphic xmlns:a="http://schemas.openxmlformats.org/drawingml/2006/main">
+              <a:graphicData uri="http://schemas.openxmlformats.org/drawingml/2006/picture">
+                <pic:pic xmlns:pic="http://schemas.openxmlformats.org/drawingml/2006/picture">
+                  <pic:nvPicPr>
+                    <pic:cNvPr id="0" name=""/>
+                    <pic:cNvPicPr/>
+                  </pic:nvPicPr>
+                  <pic:blipFill>
+                    <a:blip r:embed="rId32"/>
+                    <a:stretch>
+                      <a:fillRect/>
+                    </a:stretch>
+                  </pic:blipFill>
+                  <pic:spPr>
+                    <a:xfrm>
+                      <a:off x="0" y="0"/>
+                      <a:ext cx="4980952" cy="1466667"/>
+                    </a:xfrm>
+                    <a:prstGeom prst="rect">
+                      <a:avLst/>
+                    </a:prstGeom>
+                  </pic:spPr>
+                </pic:pic>
+              </a:graphicData>
+            </a:graphic>
+          </wp:inline>
+        </w:drawing>
+      </w:r>
+    </w:p>
+    <w:p>
+      <w:pPr>
+        <w:rPr>
+          <w:rFonts w:ascii="Times New Roman" w:hAnsi="Times New Roman" w:cs="Times New Roman"/>
+          <w:sz w:val="28"/>
+          <w:lang w:val="en-US"/>
+        </w:rPr>
+      </w:pPr>
+      <w:r>
+        <w:rPr>
+          <w:noProof/>
+          <w:lang w:eastAsia="ru-RU"/>
+        </w:rPr>
+        <w:lastRenderedPageBreak/>
+        <w:drawing>
+          <wp:inline distT="0" distB="0" distL="0" distR="0" wp14:anchorId="2C815240" wp14:editId="29421F15">
+            <wp:extent cx="5940425" cy="2697072"/>
+            <wp:effectExtent l="0" t="0" r="3175" b="8255"/>
+            <wp:docPr id="32" name="Рисунок 32"/>
+            <wp:cNvGraphicFramePr>
+              <a:graphicFrameLocks xmlns:a="http://schemas.openxmlformats.org/drawingml/2006/main" noChangeAspect="1"/>
+            </wp:cNvGraphicFramePr>
+            <a:graphic xmlns:a="http://schemas.openxmlformats.org/drawingml/2006/main">
+              <a:graphicData uri="http://schemas.openxmlformats.org/drawingml/2006/picture">
+                <pic:pic xmlns:pic="http://schemas.openxmlformats.org/drawingml/2006/picture">
+                  <pic:nvPicPr>
+                    <pic:cNvPr id="0" name=""/>
+                    <pic:cNvPicPr/>
+                  </pic:nvPicPr>
+                  <pic:blipFill>
+                    <a:blip r:embed="rId33"/>
+                    <a:stretch>
+                      <a:fillRect/>
+                    </a:stretch>
+                  </pic:blipFill>
+                  <pic:spPr>
+                    <a:xfrm>
+                      <a:off x="0" y="0"/>
+                      <a:ext cx="5940425" cy="2697072"/>
+                    </a:xfrm>
+                    <a:prstGeom prst="rect">
+                      <a:avLst/>
+                    </a:prstGeom>
+                  </pic:spPr>
+                </pic:pic>
+              </a:graphicData>
+            </a:graphic>
+          </wp:inline>
+        </w:drawing>
+      </w:r>
+    </w:p>
+    <w:p>
+      <w:pPr>
+        <w:rPr>
+          <w:rFonts w:ascii="Times New Roman" w:hAnsi="Times New Roman" w:cs="Times New Roman"/>
+          <w:sz w:val="28"/>
+          <w:lang w:val="en-US"/>
+        </w:rPr>
+      </w:pPr>
+      <w:r>
+        <w:rPr>
+          <w:rFonts w:ascii="Times New Roman" w:hAnsi="Times New Roman" w:cs="Times New Roman"/>
+          <w:sz w:val="28"/>
+          <w:lang w:val="en-US"/>
+        </w:rPr>
+        <w:t>Push</w:t>
+      </w:r>
+    </w:p>
+    <w:p>
+      <w:pPr>
+        <w:rPr>
+          <w:rFonts w:ascii="Times New Roman" w:hAnsi="Times New Roman" w:cs="Times New Roman"/>
+          <w:sz w:val="28"/>
+        </w:rPr>
+      </w:pPr>
+      <w:r>
+        <w:rPr>
+          <w:noProof/>
+          <w:lang w:eastAsia="ru-RU"/>
+        </w:rPr>
+        <w:drawing>
+          <wp:inline distT="0" distB="0" distL="0" distR="0" wp14:anchorId="0A79FE29" wp14:editId="6D3019F1">
+            <wp:extent cx="5940425" cy="1003048"/>
+            <wp:effectExtent l="0" t="0" r="3175" b="6985"/>
+            <wp:docPr id="33" name="Рисунок 33"/>
+            <wp:cNvGraphicFramePr>
+              <a:graphicFrameLocks xmlns:a="http://schemas.openxmlformats.org/drawingml/2006/main" noChangeAspect="1"/>
+            </wp:cNvGraphicFramePr>
+            <a:graphic xmlns:a="http://schemas.openxmlformats.org/drawingml/2006/main">
+              <a:graphicData uri="http://schemas.openxmlformats.org/drawingml/2006/picture">
+                <pic:pic xmlns:pic="http://schemas.openxmlformats.org/drawingml/2006/picture">
+                  <pic:nvPicPr>
+                    <pic:cNvPr id="0" name=""/>
+                    <pic:cNvPicPr/>
+                  </pic:nvPicPr>
+                  <pic:blipFill>
+                    <a:blip r:embed="rId34"/>
+                    <a:stretch>
+                      <a:fillRect/>
+                    </a:stretch>
+                  </pic:blipFill>
+                  <pic:spPr>
+                    <a:xfrm>
+                      <a:off x="0" y="0"/>
+                      <a:ext cx="5940425" cy="1003048"/>
+                    </a:xfrm>
+                    <a:prstGeom prst="rect">
+                      <a:avLst/>
+                    </a:prstGeom>
+                  </pic:spPr>
+                </pic:pic>
+              </a:graphicData>
+            </a:graphic>
+          </wp:inline>
+        </w:drawing>
+      </w:r>
+    </w:p>
+    <w:p>
+      <w:r>
+        <w:rPr>
+          <w:noProof/>
+          <w:lang w:eastAsia="ru-RU"/>
+        </w:rPr>
+        <w:drawing>
+          <wp:inline distT="0" distB="0" distL="0" distR="0" wp14:anchorId="14639CC5" wp14:editId="308F66B1">
+            <wp:extent cx="5940425" cy="1738781"/>
+            <wp:effectExtent l="0" t="0" r="3175" b="0"/>
+            <wp:docPr id="34" name="Рисунок 34"/>
+            <wp:cNvGraphicFramePr>
+              <a:graphicFrameLocks xmlns:a="http://schemas.openxmlformats.org/drawingml/2006/main" noChangeAspect="1"/>
+            </wp:cNvGraphicFramePr>
+            <a:graphic xmlns:a="http://schemas.openxmlformats.org/drawingml/2006/main">
+              <a:graphicData uri="http://schemas.openxmlformats.org/drawingml/2006/picture">
+                <pic:pic xmlns:pic="http://schemas.openxmlformats.org/drawingml/2006/picture">
+                  <pic:nvPicPr>
+                    <pic:cNvPr id="0" name=""/>
+                    <pic:cNvPicPr/>
+                  </pic:nvPicPr>
+                  <pic:blipFill>
+                    <a:blip r:embed="rId35"/>
+                    <a:stretch>
+                      <a:fillRect/>
+                    </a:stretch>
+                  </pic:blipFill>
+                  <pic:spPr>
+                    <a:xfrm>
+                      <a:off x="0" y="0"/>
+                      <a:ext cx="5940425" cy="1738781"/>
+                    </a:xfrm>
+                    <a:prstGeom prst="rect">
+                      <a:avLst/>
+                    </a:prstGeom>
+                  </pic:spPr>
+                </pic:pic>
+              </a:graphicData>
+            </a:graphic>
+          </wp:inline>
+        </w:drawing>
+      </w:r>
+    </w:p>
+    <w:p>
+      <w:pPr>
+        <w:rPr>
+          <w:rFonts w:ascii="Times New Roman" w:hAnsi="Times New Roman" w:cs="Times New Roman"/>
+          <w:sz w:val="28"/>
+          <w:szCs w:val="28"/>
+        </w:rPr>
+      </w:pPr>
+      <w:proofErr w:type="spellStart"/>
+      <w:r>
+        <w:rPr>
+          <w:rFonts w:ascii="Times New Roman" w:hAnsi="Times New Roman" w:cs="Times New Roman"/>
+          <w:sz w:val="28"/>
+          <w:szCs w:val="28"/>
+          <w:lang w:val="en-US"/>
+        </w:rPr>
+        <w:t>AddToSet</w:t>
+      </w:r>
+      <w:proofErr w:type="spellEnd"/>
+    </w:p>
+    <w:p>
+      <w:pPr>
+        <w:rPr>
+          <w:rFonts w:ascii="Times New Roman" w:hAnsi="Times New Roman" w:cs="Times New Roman"/>
+          <w:sz w:val="28"/>
+          <w:szCs w:val="28"/>
+        </w:rPr>
+      </w:pPr>
+      <w:r>
+        <w:rPr>
+          <w:noProof/>
+          <w:lang w:eastAsia="ru-RU"/>
+        </w:rPr>
+        <w:drawing>
+          <wp:inline distT="0" distB="0" distL="0" distR="0" wp14:anchorId="67FCAEC5" wp14:editId="72925FF3">
+            <wp:extent cx="5940425" cy="1064359"/>
+            <wp:effectExtent l="0" t="0" r="3175" b="2540"/>
+            <wp:docPr id="36" name="Рисунок 36"/>
+            <wp:cNvGraphicFramePr>
+              <a:graphicFrameLocks xmlns:a="http://schemas.openxmlformats.org/drawingml/2006/main" noChangeAspect="1"/>
+            </wp:cNvGraphicFramePr>
+            <a:graphic xmlns:a="http://schemas.openxmlformats.org/drawingml/2006/main">
+              <a:graphicData uri="http://schemas.openxmlformats.org/drawingml/2006/picture">
+                <pic:pic xmlns:pic="http://schemas.openxmlformats.org/drawingml/2006/picture">
+                  <pic:nvPicPr>
+                    <pic:cNvPr id="0" name=""/>
+                    <pic:cNvPicPr/>
+                  </pic:nvPicPr>
+                  <pic:blipFill>
+                    <a:blip r:embed="rId36"/>
+                    <a:stretch>
+                      <a:fillRect/>
+                    </a:stretch>
+                  </pic:blipFill>
+                  <pic:spPr>
+                    <a:xfrm>
+                      <a:off x="0" y="0"/>
+                      <a:ext cx="5940425" cy="1064359"/>
+                    </a:xfrm>
+                    <a:prstGeom prst="rect">
+                      <a:avLst/>
+                    </a:prstGeom>
+                  </pic:spPr>
+                </pic:pic>
+              </a:graphicData>
+            </a:graphic>
+          </wp:inline>
+        </w:drawing>
+      </w:r>
+    </w:p>
+    <w:p>
+      <w:r>
+        <w:rPr>
+          <w:noProof/>
+          <w:lang w:eastAsia="ru-RU"/>
+        </w:rPr>
+        <w:lastRenderedPageBreak/>
+        <w:drawing>
+          <wp:inline distT="0" distB="0" distL="0" distR="0" wp14:anchorId="703D9B73" wp14:editId="066B20B1">
+            <wp:extent cx="5940425" cy="1754108"/>
+            <wp:effectExtent l="0" t="0" r="3175" b="0"/>
+            <wp:docPr id="35" name="Рисунок 35"/>
+            <wp:cNvGraphicFramePr>
+              <a:graphicFrameLocks xmlns:a="http://schemas.openxmlformats.org/drawingml/2006/main" noChangeAspect="1"/>
+            </wp:cNvGraphicFramePr>
+            <a:graphic xmlns:a="http://schemas.openxmlformats.org/drawingml/2006/main">
+              <a:graphicData uri="http://schemas.openxmlformats.org/drawingml/2006/picture">
+                <pic:pic xmlns:pic="http://schemas.openxmlformats.org/drawingml/2006/picture">
+                  <pic:nvPicPr>
+                    <pic:cNvPr id="0" name=""/>
+                    <pic:cNvPicPr/>
+                  </pic:nvPicPr>
+                  <pic:blipFill>
+                    <a:blip r:embed="rId37"/>
+                    <a:stretch>
+                      <a:fillRect/>
+                    </a:stretch>
+                  </pic:blipFill>
+                  <pic:spPr>
+                    <a:xfrm>
+                      <a:off x="0" y="0"/>
+                      <a:ext cx="5940425" cy="1754108"/>
+                    </a:xfrm>
+                    <a:prstGeom prst="rect">
+                      <a:avLst/>
+                    </a:prstGeom>
+                  </pic:spPr>
+                </pic:pic>
+              </a:graphicData>
+            </a:graphic>
+          </wp:inline>
+        </w:drawing>
+      </w:r>
+    </w:p>
+    <w:p>
+      <w:pPr>
+        <w:rPr>
+          <w:rFonts w:ascii="Times New Roman" w:hAnsi="Times New Roman" w:cs="Times New Roman"/>
+          <w:sz w:val="28"/>
+          <w:szCs w:val="28"/>
+          <w:lang w:val="en-US"/>
+        </w:rPr>
+      </w:pPr>
+      <w:r>
+        <w:rPr>
+          <w:rFonts w:ascii="Times New Roman" w:hAnsi="Times New Roman" w:cs="Times New Roman"/>
+          <w:sz w:val="28"/>
+          <w:szCs w:val="28"/>
+          <w:lang w:val="en-US"/>
+        </w:rPr>
+        <w:t>Pop</w:t>
+      </w:r>
+    </w:p>
+    <w:p>
+      <w:pPr>
+        <w:rPr>
+          <w:rFonts w:ascii="Times New Roman" w:hAnsi="Times New Roman" w:cs="Times New Roman"/>
+          <w:sz w:val="28"/>
+          <w:szCs w:val="28"/>
+          <w:lang w:val="en-US"/>
+        </w:rPr>
+      </w:pPr>
+      <w:r>
+        <w:rPr>
+          <w:noProof/>
+          <w:lang w:eastAsia="ru-RU"/>
+        </w:rPr>
+        <w:drawing>
+          <wp:inline distT="0" distB="0" distL="0" distR="0" wp14:anchorId="72AC7C13" wp14:editId="2ED9D05E">
+            <wp:extent cx="5323809" cy="1428571"/>
+            <wp:effectExtent l="0" t="0" r="0" b="635"/>
+            <wp:docPr id="37" name="Рисунок 37"/>
+            <wp:cNvGraphicFramePr>
+              <a:graphicFrameLocks xmlns:a="http://schemas.openxmlformats.org/drawingml/2006/main" noChangeAspect="1"/>
+            </wp:cNvGraphicFramePr>
+            <a:graphic xmlns:a="http://schemas.openxmlformats.org/drawingml/2006/main">
+              <a:graphicData uri="http://schemas.openxmlformats.org/drawingml/2006/picture">
+                <pic:pic xmlns:pic="http://schemas.openxmlformats.org/drawingml/2006/picture">
+                  <pic:nvPicPr>
+                    <pic:cNvPr id="0" name=""/>
+                    <pic:cNvPicPr/>
+                  </pic:nvPicPr>
+                  <pic:blipFill>
+                    <a:blip r:embed="rId38"/>
+                    <a:stretch>
+                      <a:fillRect/>
+                    </a:stretch>
+                  </pic:blipFill>
+                  <pic:spPr>
+                    <a:xfrm>
+                      <a:off x="0" y="0"/>
+                      <a:ext cx="5323809" cy="1428571"/>
+                    </a:xfrm>
+                    <a:prstGeom prst="rect">
+                      <a:avLst/>
+                    </a:prstGeom>
+                  </pic:spPr>
+                </pic:pic>
+              </a:graphicData>
+            </a:graphic>
+          </wp:inline>
+        </w:drawing>
+      </w:r>
+    </w:p>
+    <w:p>
+      <w:pPr>
+        <w:rPr>
+          <w:rFonts w:ascii="Times New Roman" w:hAnsi="Times New Roman" w:cs="Times New Roman"/>
+          <w:sz w:val="28"/>
+          <w:szCs w:val="28"/>
+          <w:lang w:val="en-US"/>
+        </w:rPr>
+      </w:pPr>
+      <w:r>
+        <w:rPr>
+          <w:noProof/>
+          <w:lang w:eastAsia="ru-RU"/>
+        </w:rPr>
+        <w:drawing>
+          <wp:inline distT="0" distB="0" distL="0" distR="0" wp14:anchorId="4E75F18D" wp14:editId="4A089587">
+            <wp:extent cx="5940425" cy="1729584"/>
+            <wp:effectExtent l="0" t="0" r="3175" b="4445"/>
+            <wp:docPr id="38" name="Рисунок 38"/>
+            <wp:cNvGraphicFramePr>
+              <a:graphicFrameLocks xmlns:a="http://schemas.openxmlformats.org/drawingml/2006/main" noChangeAspect="1"/>
+            </wp:cNvGraphicFramePr>
+            <a:graphic xmlns:a="http://schemas.openxmlformats.org/drawingml/2006/main">
+              <a:graphicData uri="http://schemas.openxmlformats.org/drawingml/2006/picture">
+                <pic:pic xmlns:pic="http://schemas.openxmlformats.org/drawingml/2006/picture">
+                  <pic:nvPicPr>
+                    <pic:cNvPr id="0" name=""/>
+                    <pic:cNvPicPr/>
+                  </pic:nvPicPr>
+                  <pic:blipFill>
+                    <a:blip r:embed="rId39"/>
+                    <a:stretch>
+                      <a:fillRect/>
+                    </a:stretch>
+                  </pic:blipFill>
+                  <pic:spPr>
+                    <a:xfrm>
+                      <a:off x="0" y="0"/>
+                      <a:ext cx="5940425" cy="1729584"/>
+                    </a:xfrm>
+                    <a:prstGeom prst="rect">
+                      <a:avLst/>
+                    </a:prstGeom>
+                  </pic:spPr>
+                </pic:pic>
+              </a:graphicData>
+            </a:graphic>
+          </wp:inline>
+        </w:drawing>
+      </w:r>
+    </w:p>
+    <w:p>
+      <w:pPr>
+        <w:rPr>
+          <w:rFonts w:ascii="Times New Roman" w:hAnsi="Times New Roman" w:cs="Times New Roman"/>
+          <w:sz w:val="28"/>
+          <w:szCs w:val="28"/>
+          <w:lang w:val="en-US"/>
+        </w:rPr>
+      </w:pPr>
+      <w:r>
+        <w:rPr>
+          <w:rFonts w:ascii="Times New Roman" w:hAnsi="Times New Roman" w:cs="Times New Roman"/>
+          <w:sz w:val="28"/>
+          <w:szCs w:val="28"/>
+          <w:lang w:val="en-US"/>
+        </w:rPr>
+        <w:t>Drop</w:t>
+      </w:r>
+    </w:p>
+    <w:p>
+      <w:pPr>
+        <w:rPr>
+          <w:rFonts w:ascii="Times New Roman" w:hAnsi="Times New Roman" w:cs="Times New Roman"/>
+          <w:sz w:val="28"/>
+          <w:szCs w:val="28"/>
+          <w:lang w:val="en-US"/>
+        </w:rPr>
+      </w:pPr>
+      <w:r>
+        <w:rPr>
+          <w:noProof/>
+          <w:lang w:eastAsia="ru-RU"/>
+        </w:rPr>
+        <w:drawing>
+          <wp:inline distT="0" distB="0" distL="0" distR="0" wp14:anchorId="3BC4D345" wp14:editId="08E9D596">
+            <wp:extent cx="2676190" cy="371429"/>
+            <wp:effectExtent l="0" t="0" r="0" b="0"/>
+            <wp:docPr id="40" name="Рисунок 40"/>
+            <wp:cNvGraphicFramePr>
+              <a:graphicFrameLocks xmlns:a="http://schemas.openxmlformats.org/drawingml/2006/main" noChangeAspect="1"/>
+            </wp:cNvGraphicFramePr>
+            <a:graphic xmlns:a="http://schemas.openxmlformats.org/drawingml/2006/main">
+              <a:graphicData uri="http://schemas.openxmlformats.org/drawingml/2006/picture">
+                <pic:pic xmlns:pic="http://schemas.openxmlformats.org/drawingml/2006/picture">
+                  <pic:nvPicPr>
+                    <pic:cNvPr id="0" name=""/>
+                    <pic:cNvPicPr/>
+                  </pic:nvPicPr>
+                  <pic:blipFill>
+                    <a:blip r:embed="rId40"/>
+                    <a:stretch>
+                      <a:fillRect/>
+                    </a:stretch>
+                  </pic:blipFill>
+                  <pic:spPr>
+                    <a:xfrm>
+                      <a:off x="0" y="0"/>
+                      <a:ext cx="2676190" cy="371429"/>
+                    </a:xfrm>
+                    <a:prstGeom prst="rect">
+                      <a:avLst/>
+                    </a:prstGeom>
+                  </pic:spPr>
+                </pic:pic>
+              </a:graphicData>
+            </a:graphic>
+          </wp:inline>
+        </w:drawing>
+      </w:r>
+    </w:p>
+    <w:p>
+      <w:pPr>
+        <w:rPr>
+          <w:rFonts w:ascii="Times New Roman" w:hAnsi="Times New Roman" w:cs="Times New Roman"/>
+          <w:sz w:val="28"/>
+          <w:szCs w:val="28"/>
+          <w:lang w:val="en-US"/>
+        </w:rPr>
+      </w:pPr>
+      <w:r>
+        <w:rPr>
+          <w:noProof/>
+          <w:lang w:eastAsia="ru-RU"/>
+        </w:rPr>
+        <w:drawing>
+          <wp:inline distT="0" distB="0" distL="0" distR="0" wp14:anchorId="17CF1C89" wp14:editId="792BAF7F">
+            <wp:extent cx="4953000" cy="2506406"/>
+            <wp:effectExtent l="0" t="0" r="0" b="8255"/>
+            <wp:docPr id="39" name="Рисунок 39"/>
+            <wp:cNvGraphicFramePr>
+              <a:graphicFrameLocks xmlns:a="http://schemas.openxmlformats.org/drawingml/2006/main" noChangeAspect="1"/>
+            </wp:cNvGraphicFramePr>
+            <a:graphic xmlns:a="http://schemas.openxmlformats.org/drawingml/2006/main">
+              <a:graphicData uri="http://schemas.openxmlformats.org/drawingml/2006/picture">
+                <pic:pic xmlns:pic="http://schemas.openxmlformats.org/drawingml/2006/picture">
+                  <pic:nvPicPr>
+                    <pic:cNvPr id="0" name=""/>
+                    <pic:cNvPicPr/>
+                  </pic:nvPicPr>
+                  <pic:blipFill>
+                    <a:blip r:embed="rId41"/>
+                    <a:stretch>
+                      <a:fillRect/>
+                    </a:stretch>
+                  </pic:blipFill>
+                  <pic:spPr>
+                    <a:xfrm>
+                      <a:off x="0" y="0"/>
+                      <a:ext cx="4960456" cy="2510179"/>
+                    </a:xfrm>
+                    <a:prstGeom prst="rect">
+                      <a:avLst/>
+                    </a:prstGeom>
+                  </pic:spPr>
+                </pic:pic>
+              </a:graphicData>
+            </a:graphic>
+          </wp:inline>
+        </w:drawing>
+      </w:r>
+    </w:p>
+    <w:p>
+      <w:pPr>
+        <w:rPr>
+          <w:rFonts w:ascii="Times New Roman" w:hAnsi="Times New Roman" w:cs="Times New Roman"/>
+          <w:sz w:val="28"/>
+          <w:szCs w:val="28"/>
+        </w:rPr>
+      </w:pPr>
+      <w:r>
+        <w:rPr>
+          <w:rFonts w:ascii="Times New Roman" w:hAnsi="Times New Roman" w:cs="Times New Roman"/>
+          <w:sz w:val="28"/>
+          <w:szCs w:val="28"/>
+        </w:rPr>
+        <w:lastRenderedPageBreak/>
+        <w:t>Фильтрация</w:t>
+      </w:r>
+    </w:p>
+    <w:p>
+      <w:pPr>
+        <w:rPr>
+          <w:rFonts w:ascii="Times New Roman" w:hAnsi="Times New Roman" w:cs="Times New Roman"/>
+          <w:sz w:val="28"/>
+          <w:szCs w:val="28"/>
+        </w:rPr>
+      </w:pPr>
+      <w:r>
+        <w:rPr>
+          <w:rFonts w:ascii="Times New Roman" w:hAnsi="Times New Roman" w:cs="Times New Roman"/>
+          <w:sz w:val="28"/>
+          <w:szCs w:val="28"/>
+        </w:rPr>
+        <w:t>По нескольким полям</w:t>
+      </w:r>
+    </w:p>
+    <w:p>
+      <w:pPr>
+        <w:rPr>
+          <w:rFonts w:ascii="Times New Roman" w:hAnsi="Times New Roman" w:cs="Times New Roman"/>
+          <w:sz w:val="28"/>
+          <w:szCs w:val="28"/>
+        </w:rPr>
+      </w:pPr>
+      <w:r>
+        <w:rPr>
+          <w:noProof/>
+          <w:lang w:eastAsia="ru-RU"/>
+        </w:rPr>
+        <w:drawing>
+          <wp:inline distT="0" distB="0" distL="0" distR="0" wp14:anchorId="352332A6" wp14:editId="1522C347">
+            <wp:extent cx="5447619" cy="1600000"/>
+            <wp:effectExtent l="0" t="0" r="1270" b="635"/>
+            <wp:docPr id="41" name="Рисунок 41"/>
+            <wp:cNvGraphicFramePr>
+              <a:graphicFrameLocks xmlns:a="http://schemas.openxmlformats.org/drawingml/2006/main" noChangeAspect="1"/>
+            </wp:cNvGraphicFramePr>
+            <a:graphic xmlns:a="http://schemas.openxmlformats.org/drawingml/2006/main">
+              <a:graphicData uri="http://schemas.openxmlformats.org/drawingml/2006/picture">
+                <pic:pic xmlns:pic="http://schemas.openxmlformats.org/drawingml/2006/picture">
+                  <pic:nvPicPr>
+                    <pic:cNvPr id="0" name=""/>
+                    <pic:cNvPicPr/>
+                  </pic:nvPicPr>
+                  <pic:blipFill>
+                    <a:blip r:embed="rId42"/>
+                    <a:stretch>
+                      <a:fillRect/>
+                    </a:stretch>
+                  </pic:blipFill>
+                  <pic:spPr>
+                    <a:xfrm>
+                      <a:off x="0" y="0"/>
+                      <a:ext cx="5447619" cy="1600000"/>
+                    </a:xfrm>
+                    <a:prstGeom prst="rect">
+                      <a:avLst/>
+                    </a:prstGeom>
+                  </pic:spPr>
+                </pic:pic>
+              </a:graphicData>
+            </a:graphic>
+          </wp:inline>
+        </w:drawing>
+      </w:r>
+    </w:p>
+    <w:p>
+      <w:pPr>
+        <w:rPr>
+          <w:rFonts w:ascii="Times New Roman" w:hAnsi="Times New Roman" w:cs="Times New Roman"/>
+          <w:sz w:val="28"/>
+          <w:szCs w:val="28"/>
+          <w:lang w:val="en-US"/>
+        </w:rPr>
+      </w:pPr>
+      <w:r>
+        <w:rPr>
+          <w:rFonts w:ascii="Times New Roman" w:hAnsi="Times New Roman" w:cs="Times New Roman"/>
+          <w:sz w:val="28"/>
+          <w:szCs w:val="28"/>
+        </w:rPr>
+        <w:t>По отсутствующим свойствам</w:t>
+      </w:r>
+    </w:p>
+    <w:p>
+      <w:pPr>
+        <w:rPr>
+          <w:rFonts w:ascii="Times New Roman" w:hAnsi="Times New Roman" w:cs="Times New Roman"/>
+          <w:sz w:val="28"/>
+          <w:szCs w:val="28"/>
+        </w:rPr>
+      </w:pPr>
+      <w:r>
+        <w:rPr>
+          <w:noProof/>
+          <w:lang w:eastAsia="ru-RU"/>
+        </w:rPr>
+        <w:drawing>
+          <wp:inline distT="0" distB="0" distL="0" distR="0" wp14:anchorId="5FD3C791" wp14:editId="28E61C1C">
+            <wp:extent cx="4380952" cy="380952"/>
+            <wp:effectExtent l="0" t="0" r="635" b="635"/>
+            <wp:docPr id="42" name="Рисунок 42"/>
+            <wp:cNvGraphicFramePr>
+              <a:graphicFrameLocks xmlns:a="http://schemas.openxmlformats.org/drawingml/2006/main" noChangeAspect="1"/>
+            </wp:cNvGraphicFramePr>
+            <a:graphic xmlns:a="http://schemas.openxmlformats.org/drawingml/2006/main">
+              <a:graphicData uri="http://schemas.openxmlformats.org/drawingml/2006/picture">
+                <pic:pic xmlns:pic="http://schemas.openxmlformats.org/drawingml/2006/picture">
+                  <pic:nvPicPr>
+                    <pic:cNvPr id="0" name=""/>
+                    <pic:cNvPicPr/>
+                  </pic:nvPicPr>
+                  <pic:blipFill>
+                    <a:blip r:embed="rId43"/>
+                    <a:stretch>
+                      <a:fillRect/>
+                    </a:stretch>
+                  </pic:blipFill>
+                  <pic:spPr>
+                    <a:xfrm>
+                      <a:off x="0" y="0"/>
+                      <a:ext cx="4380952" cy="380952"/>
+                    </a:xfrm>
+                    <a:prstGeom prst="rect">
+                      <a:avLst/>
+                    </a:prstGeom>
+                  </pic:spPr>
+                </pic:pic>
+              </a:graphicData>
+            </a:graphic>
+          </wp:inline>
+        </w:drawing>
+      </w:r>
+    </w:p>
+    <w:p>
+      <w:pPr>
+        <w:rPr>
+          <w:rFonts w:ascii="Times New Roman" w:hAnsi="Times New Roman" w:cs="Times New Roman"/>
+          <w:sz w:val="28"/>
+          <w:szCs w:val="28"/>
+        </w:rPr>
+      </w:pPr>
+      <w:r>
+        <w:rPr>
+          <w:rFonts w:ascii="Times New Roman" w:hAnsi="Times New Roman" w:cs="Times New Roman"/>
+          <w:sz w:val="28"/>
+          <w:szCs w:val="28"/>
+        </w:rPr>
+        <w:t xml:space="preserve"> По элементам массива</w:t>
+      </w:r>
+    </w:p>
+    <w:p>
+      <w:pPr>
+        <w:rPr>
+          <w:rFonts w:ascii="Times New Roman" w:hAnsi="Times New Roman" w:cs="Times New Roman"/>
+          <w:sz w:val="28"/>
+          <w:szCs w:val="28"/>
+          <w:lang w:val="en-US"/>
+        </w:rPr>
+      </w:pPr>
+      <w:r>
+        <w:rPr>
+          <w:noProof/>
+          <w:lang w:eastAsia="ru-RU"/>
+        </w:rPr>
+        <w:drawing>
+          <wp:inline distT="0" distB="0" distL="0" distR="0" wp14:anchorId="5D8E2169" wp14:editId="5FF1E266">
+            <wp:extent cx="5940425" cy="1746751"/>
+            <wp:effectExtent l="0" t="0" r="3175" b="6350"/>
+            <wp:docPr id="43" name="Рисунок 43"/>
+            <wp:cNvGraphicFramePr>
+              <a:graphicFrameLocks xmlns:a="http://schemas.openxmlformats.org/drawingml/2006/main" noChangeAspect="1"/>
+            </wp:cNvGraphicFramePr>
+            <a:graphic xmlns:a="http://schemas.openxmlformats.org/drawingml/2006/main">
+              <a:graphicData uri="http://schemas.openxmlformats.org/drawingml/2006/picture">
+                <pic:pic xmlns:pic="http://schemas.openxmlformats.org/drawingml/2006/picture">
+                  <pic:nvPicPr>
+                    <pic:cNvPr id="0" name=""/>
+                    <pic:cNvPicPr/>
+                  </pic:nvPicPr>
+                  <pic:blipFill>
+                    <a:blip r:embed="rId44"/>
+                    <a:stretch>
+                      <a:fillRect/>
+                    </a:stretch>
+                  </pic:blipFill>
+                  <pic:spPr>
+                    <a:xfrm>
+                      <a:off x="0" y="0"/>
+                      <a:ext cx="5940425" cy="1746751"/>
+                    </a:xfrm>
+                    <a:prstGeom prst="rect">
+                      <a:avLst/>
+                    </a:prstGeom>
+                  </pic:spPr>
+                </pic:pic>
+              </a:graphicData>
+            </a:graphic>
+          </wp:inline>
+        </w:drawing>
+      </w:r>
+    </w:p>
+    <w:p>
+      <w:pPr>
+        <w:rPr>
+          <w:rFonts w:ascii="Times New Roman" w:hAnsi="Times New Roman" w:cs="Times New Roman"/>
+          <w:sz w:val="28"/>
+          <w:szCs w:val="28"/>
+          <w:lang w:val="en-US"/>
+        </w:rPr>
+      </w:pPr>
+      <w:r>
+        <w:rPr>
+          <w:rFonts w:ascii="Times New Roman" w:hAnsi="Times New Roman" w:cs="Times New Roman"/>
+          <w:sz w:val="28"/>
+          <w:szCs w:val="28"/>
+        </w:rPr>
+        <w:t>Проекция</w:t>
+      </w:r>
+    </w:p>
+    <w:p>
+      <w:pPr>
+        <w:rPr>
+          <w:rFonts w:ascii="Times New Roman" w:hAnsi="Times New Roman" w:cs="Times New Roman"/>
+          <w:sz w:val="28"/>
+          <w:szCs w:val="28"/>
+          <w:lang w:val="en-US"/>
+        </w:rPr>
+      </w:pPr>
+      <w:r>
+        <w:rPr>
+          <w:noProof/>
+          <w:lang w:eastAsia="ru-RU"/>
+        </w:rPr>
+        <w:drawing>
+          <wp:inline distT="0" distB="0" distL="0" distR="0" wp14:anchorId="288B531E" wp14:editId="04007B78">
+            <wp:extent cx="3838095" cy="390476"/>
+            <wp:effectExtent l="0" t="0" r="0" b="0"/>
+            <wp:docPr id="44" name="Рисунок 44"/>
+            <wp:cNvGraphicFramePr>
+              <a:graphicFrameLocks xmlns:a="http://schemas.openxmlformats.org/drawingml/2006/main" noChangeAspect="1"/>
+            </wp:cNvGraphicFramePr>
+            <a:graphic xmlns:a="http://schemas.openxmlformats.org/drawingml/2006/main">
+              <a:graphicData uri="http://schemas.openxmlformats.org/drawingml/2006/picture">
+                <pic:pic xmlns:pic="http://schemas.openxmlformats.org/drawingml/2006/picture">
+                  <pic:nvPicPr>
+                    <pic:cNvPr id="0" name=""/>
+                    <pic:cNvPicPr/>
+                  </pic:nvPicPr>
+                  <pic:blipFill>
+                    <a:blip r:embed="rId45"/>
+                    <a:stretch>
+                      <a:fillRect/>
+                    </a:stretch>
+                  </pic:blipFill>
+                  <pic:spPr>
+                    <a:xfrm>
+                      <a:off x="0" y="0"/>
+                      <a:ext cx="3838095" cy="390476"/>
+                    </a:xfrm>
+                    <a:prstGeom prst="rect">
+                      <a:avLst/>
+                    </a:prstGeom>
+                  </pic:spPr>
+                </pic:pic>
+              </a:graphicData>
+            </a:graphic>
+          </wp:inline>
+        </w:drawing>
+      </w:r>
+    </w:p>
+    <w:p>
+      <w:pPr>
+        <w:rPr>
+          <w:rFonts w:ascii="Times New Roman" w:hAnsi="Times New Roman" w:cs="Times New Roman"/>
+          <w:sz w:val="28"/>
+          <w:szCs w:val="28"/>
+          <w:lang w:val="en-US"/>
+        </w:rPr>
+      </w:pPr>
+      <w:r>
+        <w:rPr>
+          <w:rFonts w:ascii="Times New Roman" w:hAnsi="Times New Roman" w:cs="Times New Roman"/>
+          <w:sz w:val="28"/>
+          <w:szCs w:val="28"/>
+        </w:rPr>
+        <w:t>По вложенным объектам</w:t>
+      </w:r>
+    </w:p>
+    <w:p>
+      <w:pPr>
+        <w:rPr>
+          <w:rFonts w:ascii="Times New Roman" w:hAnsi="Times New Roman" w:cs="Times New Roman"/>
+          <w:sz w:val="28"/>
+          <w:szCs w:val="28"/>
+          <w:lang w:val="en-US"/>
+        </w:rPr>
+      </w:pPr>
+      <w:r>
+        <w:rPr>
+          <w:noProof/>
+          <w:lang w:eastAsia="ru-RU"/>
+        </w:rPr>
+        <w:drawing>
+          <wp:inline distT="0" distB="0" distL="0" distR="0" wp14:anchorId="1DABA663" wp14:editId="6E3468C4">
+            <wp:extent cx="5400000" cy="2000000"/>
+            <wp:effectExtent l="0" t="0" r="0" b="635"/>
+            <wp:docPr id="45" name="Рисунок 45"/>
+            <wp:cNvGraphicFramePr>
+              <a:graphicFrameLocks xmlns:a="http://schemas.openxmlformats.org/drawingml/2006/main" noChangeAspect="1"/>
+            </wp:cNvGraphicFramePr>
+            <a:graphic xmlns:a="http://schemas.openxmlformats.org/drawingml/2006/main">
+              <a:graphicData uri="http://schemas.openxmlformats.org/drawingml/2006/picture">
+                <pic:pic xmlns:pic="http://schemas.openxmlformats.org/drawingml/2006/picture">
+                  <pic:nvPicPr>
+                    <pic:cNvPr id="0" name=""/>
+                    <pic:cNvPicPr/>
+                  </pic:nvPicPr>
+                  <pic:blipFill>
+                    <a:blip r:embed="rId46"/>
+                    <a:stretch>
+                      <a:fillRect/>
+                    </a:stretch>
+                  </pic:blipFill>
+                  <pic:spPr>
+                    <a:xfrm>
+                      <a:off x="0" y="0"/>
+                      <a:ext cx="5400000" cy="2000000"/>
+                    </a:xfrm>
+                    <a:prstGeom prst="rect">
+                      <a:avLst/>
+                    </a:prstGeom>
+                  </pic:spPr>
+                </pic:pic>
+              </a:graphicData>
+            </a:graphic>
+          </wp:inline>
+        </w:drawing>
+      </w:r>
+    </w:p>
+    <w:p>
+      <w:pPr>
+        <w:rPr>
+          <w:rFonts w:ascii="Times New Roman" w:hAnsi="Times New Roman" w:cs="Times New Roman"/>
+          <w:sz w:val="28"/>
+          <w:szCs w:val="28"/>
+        </w:rPr>
+      </w:pPr>
+      <w:r>
+        <w:rPr>
+          <w:rFonts w:ascii="Times New Roman" w:hAnsi="Times New Roman" w:cs="Times New Roman"/>
+          <w:sz w:val="28"/>
+          <w:szCs w:val="28"/>
+        </w:rPr>
+        <w:lastRenderedPageBreak/>
+        <w:t>С ограничением выводимых строк и пропуском первых строк</w:t>
+      </w:r>
+    </w:p>
+    <w:p>
+      <w:pPr>
+        <w:rPr>
+          <w:rFonts w:ascii="Times New Roman" w:hAnsi="Times New Roman" w:cs="Times New Roman"/>
+          <w:sz w:val="28"/>
+          <w:szCs w:val="28"/>
+          <w:lang w:val="en-US"/>
+        </w:rPr>
+      </w:pPr>
+      <w:r>
+        <w:rPr>
+          <w:noProof/>
+          <w:lang w:eastAsia="ru-RU"/>
+        </w:rPr>
+        <w:drawing>
+          <wp:inline distT="0" distB="0" distL="0" distR="0" wp14:anchorId="77D811B5" wp14:editId="372C404B">
+            <wp:extent cx="3761905" cy="1647619"/>
+            <wp:effectExtent l="0" t="0" r="0" b="0"/>
+            <wp:docPr id="46" name="Рисунок 46"/>
+            <wp:cNvGraphicFramePr>
+              <a:graphicFrameLocks xmlns:a="http://schemas.openxmlformats.org/drawingml/2006/main" noChangeAspect="1"/>
+            </wp:cNvGraphicFramePr>
+            <a:graphic xmlns:a="http://schemas.openxmlformats.org/drawingml/2006/main">
+              <a:graphicData uri="http://schemas.openxmlformats.org/drawingml/2006/picture">
+                <pic:pic xmlns:pic="http://schemas.openxmlformats.org/drawingml/2006/picture">
+                  <pic:nvPicPr>
+                    <pic:cNvPr id="0" name=""/>
+                    <pic:cNvPicPr/>
+                  </pic:nvPicPr>
+                  <pic:blipFill>
+                    <a:blip r:embed="rId47"/>
+                    <a:stretch>
+                      <a:fillRect/>
+                    </a:stretch>
+                  </pic:blipFill>
+                  <pic:spPr>
+                    <a:xfrm>
+                      <a:off x="0" y="0"/>
+                      <a:ext cx="3761905" cy="1647619"/>
+                    </a:xfrm>
+                    <a:prstGeom prst="rect">
+                      <a:avLst/>
+                    </a:prstGeom>
+                  </pic:spPr>
+                </pic:pic>
+              </a:graphicData>
+            </a:graphic>
+          </wp:inline>
+        </w:drawing>
+      </w:r>
+    </w:p>
+    <w:p>
+      <w:pPr>
+        <w:rPr>
+          <w:rFonts w:ascii="Times New Roman" w:hAnsi="Times New Roman" w:cs="Times New Roman"/>
+          <w:sz w:val="28"/>
+          <w:szCs w:val="28"/>
+          <w:lang w:val="en-US"/>
+        </w:rPr>
+      </w:pPr>
+      <w:r>
+        <w:rPr>
+          <w:rFonts w:ascii="Times New Roman" w:hAnsi="Times New Roman" w:cs="Times New Roman"/>
+          <w:sz w:val="28"/>
+          <w:szCs w:val="28"/>
+        </w:rPr>
+        <w:t>С сортировкой</w:t>
+      </w:r>
+    </w:p>
+    <w:p>
+      <w:pPr>
+        <w:rPr>
+          <w:rFonts w:ascii="Times New Roman" w:hAnsi="Times New Roman" w:cs="Times New Roman"/>
+          <w:sz w:val="28"/>
+          <w:szCs w:val="28"/>
+          <w:lang w:val="en-US"/>
+        </w:rPr>
+      </w:pPr>
+      <w:r>
+        <w:rPr>
+          <w:noProof/>
+          <w:lang w:eastAsia="ru-RU"/>
+        </w:rPr>
+        <w:drawing>
+          <wp:inline distT="0" distB="0" distL="0" distR="0" wp14:anchorId="4EF94C9B" wp14:editId="4CFCAA27">
+            <wp:extent cx="4238095" cy="3685714"/>
+            <wp:effectExtent l="0" t="0" r="0" b="0"/>
+            <wp:docPr id="47" name="Рисунок 47"/>
+            <wp:cNvGraphicFramePr>
+              <a:graphicFrameLocks xmlns:a="http://schemas.openxmlformats.org/drawingml/2006/main" noChangeAspect="1"/>
+            </wp:cNvGraphicFramePr>
+            <a:graphic xmlns:a="http://schemas.openxmlformats.org/drawingml/2006/main">
+              <a:graphicData uri="http://schemas.openxmlformats.org/drawingml/2006/picture">
+                <pic:pic xmlns:pic="http://schemas.openxmlformats.org/drawingml/2006/picture">
+                  <pic:nvPicPr>
+                    <pic:cNvPr id="0" name=""/>
+                    <pic:cNvPicPr/>
+                  </pic:nvPicPr>
+                  <pic:blipFill>
+                    <a:blip r:embed="rId48"/>
+                    <a:stretch>
+                      <a:fillRect/>
+                    </a:stretch>
+                  </pic:blipFill>
+                  <pic:spPr>
+                    <a:xfrm>
+                      <a:off x="0" y="0"/>
+                      <a:ext cx="4238095" cy="3685714"/>
+                    </a:xfrm>
+                    <a:prstGeom prst="rect">
+                      <a:avLst/>
+                    </a:prstGeom>
+                  </pic:spPr>
+                </pic:pic>
+              </a:graphicData>
+            </a:graphic>
+          </wp:inline>
+        </w:drawing>
+      </w:r>
+    </w:p>
+    <w:p>
+      <w:pPr>
+        <w:rPr>
+          <w:rFonts w:ascii="Times New Roman" w:hAnsi="Times New Roman" w:cs="Times New Roman"/>
+          <w:sz w:val="28"/>
+          <w:szCs w:val="28"/>
+          <w:lang w:val="en-US"/>
+        </w:rPr>
+      </w:pPr>
+      <w:r>
+        <w:rPr>
+          <w:rFonts w:ascii="Times New Roman" w:hAnsi="Times New Roman" w:cs="Times New Roman"/>
+          <w:sz w:val="28"/>
+          <w:szCs w:val="28"/>
+        </w:rPr>
+        <w:t>С условным оператором</w:t>
+      </w:r>
+    </w:p>
+    <w:p>
+      <w:pPr>
+        <w:rPr>
+          <w:rFonts w:ascii="Times New Roman" w:hAnsi="Times New Roman" w:cs="Times New Roman"/>
+          <w:sz w:val="28"/>
+          <w:szCs w:val="28"/>
+          <w:lang w:val="en-US"/>
+        </w:rPr>
+      </w:pPr>
+      <w:r>
+        <w:rPr>
+          <w:noProof/>
+          <w:lang w:eastAsia="ru-RU"/>
+        </w:rPr>
+        <w:drawing>
+          <wp:inline distT="0" distB="0" distL="0" distR="0" wp14:anchorId="592050C0" wp14:editId="47C6AC5E">
+            <wp:extent cx="3761905" cy="1780952"/>
+            <wp:effectExtent l="0" t="0" r="0" b="0"/>
+            <wp:docPr id="48" name="Рисунок 48"/>
+            <wp:cNvGraphicFramePr>
+              <a:graphicFrameLocks xmlns:a="http://schemas.openxmlformats.org/drawingml/2006/main" noChangeAspect="1"/>
+            </wp:cNvGraphicFramePr>
+            <a:graphic xmlns:a="http://schemas.openxmlformats.org/drawingml/2006/main">
+              <a:graphicData uri="http://schemas.openxmlformats.org/drawingml/2006/picture">
+                <pic:pic xmlns:pic="http://schemas.openxmlformats.org/drawingml/2006/picture">
+                  <pic:nvPicPr>
+                    <pic:cNvPr id="0" name=""/>
+                    <pic:cNvPicPr/>
+                  </pic:nvPicPr>
+                  <pic:blipFill>
+                    <a:blip r:embed="rId49"/>
+                    <a:stretch>
+                      <a:fillRect/>
+                    </a:stretch>
+                  </pic:blipFill>
+                  <pic:spPr>
+                    <a:xfrm>
+                      <a:off x="0" y="0"/>
+                      <a:ext cx="3761905" cy="1780952"/>
+                    </a:xfrm>
+                    <a:prstGeom prst="rect">
+                      <a:avLst/>
+                    </a:prstGeom>
+                  </pic:spPr>
+                </pic:pic>
+              </a:graphicData>
+            </a:graphic>
+          </wp:inline>
+        </w:drawing>
+      </w:r>
+    </w:p>
+    <w:p>
+      <w:pPr>
+        <w:rPr>
+          <w:rFonts w:ascii="Times New Roman" w:hAnsi="Times New Roman" w:cs="Times New Roman"/>
+          <w:sz w:val="28"/>
+          <w:szCs w:val="28"/>
+        </w:rPr>
+      </w:pPr>
+      <w:r>
+        <w:rPr>
+          <w:rFonts w:ascii="Times New Roman" w:hAnsi="Times New Roman" w:cs="Times New Roman"/>
+          <w:sz w:val="28"/>
+          <w:szCs w:val="28"/>
+        </w:rPr>
+        <w:t>С логическим оператором</w:t>
+      </w:r>
+    </w:p>
+    <w:p>
+      <w:pPr>
+        <w:rPr>
+          <w:rFonts w:ascii="Times New Roman" w:hAnsi="Times New Roman" w:cs="Times New Roman"/>
+          <w:sz w:val="28"/>
+          <w:szCs w:val="28"/>
+          <w:lang w:val="en-US"/>
+        </w:rPr>
+      </w:pPr>
+      <w:r>
+        <w:rPr>
+          <w:noProof/>
+          <w:lang w:eastAsia="ru-RU"/>
+        </w:rPr>
+        <w:lastRenderedPageBreak/>
+        <w:drawing>
+          <wp:inline distT="0" distB="0" distL="0" distR="0" wp14:anchorId="738B3D1B" wp14:editId="6C4D01F8">
+            <wp:extent cx="5940425" cy="3031217"/>
+            <wp:effectExtent l="0" t="0" r="3175" b="0"/>
+            <wp:docPr id="49" name="Рисунок 49"/>
+            <wp:cNvGraphicFramePr>
+              <a:graphicFrameLocks xmlns:a="http://schemas.openxmlformats.org/drawingml/2006/main" noChangeAspect="1"/>
+            </wp:cNvGraphicFramePr>
+            <a:graphic xmlns:a="http://schemas.openxmlformats.org/drawingml/2006/main">
+              <a:graphicData uri="http://schemas.openxmlformats.org/drawingml/2006/picture">
+                <pic:pic xmlns:pic="http://schemas.openxmlformats.org/drawingml/2006/picture">
+                  <pic:nvPicPr>
+                    <pic:cNvPr id="0" name=""/>
+                    <pic:cNvPicPr/>
+                  </pic:nvPicPr>
+                  <pic:blipFill>
+                    <a:blip r:embed="rId50"/>
+                    <a:stretch>
+                      <a:fillRect/>
+                    </a:stretch>
+                  </pic:blipFill>
+                  <pic:spPr>
+                    <a:xfrm>
+                      <a:off x="0" y="0"/>
+                      <a:ext cx="5940425" cy="3031217"/>
+                    </a:xfrm>
+                    <a:prstGeom prst="rect">
+                      <a:avLst/>
+                    </a:prstGeom>
+                  </pic:spPr>
+                </pic:pic>
+              </a:graphicData>
+            </a:graphic>
+          </wp:inline>
+        </w:drawing>
+      </w:r>
+    </w:p>
+    <w:p>
+      <w:pPr>
+        <w:rPr>
+          <w:rFonts w:ascii="Times New Roman" w:hAnsi="Times New Roman" w:cs="Times New Roman"/>
+          <w:sz w:val="28"/>
+          <w:szCs w:val="28"/>
+        </w:rPr>
+      </w:pPr>
+      <w:r>
+        <w:rPr>
+          <w:rFonts w:ascii="Times New Roman" w:hAnsi="Times New Roman" w:cs="Times New Roman"/>
+          <w:sz w:val="28"/>
+          <w:szCs w:val="28"/>
+        </w:rPr>
+        <w:t>С условием для массива</w:t>
+      </w:r>
+    </w:p>
+    <w:p>
+      <w:pPr>
+        <w:rPr>
+          <w:rFonts w:ascii="Times New Roman" w:hAnsi="Times New Roman" w:cs="Times New Roman"/>
+          <w:sz w:val="28"/>
+          <w:szCs w:val="28"/>
+        </w:rPr>
+      </w:pPr>
+      <w:r>
+        <w:rPr>
+          <w:rFonts w:ascii="Times New Roman" w:hAnsi="Times New Roman" w:cs="Times New Roman"/>
+          <w:sz w:val="28"/>
+          <w:szCs w:val="28"/>
+        </w:rPr>
+        <w:t>Перед этим добавляем значение</w:t>
+      </w:r>
+    </w:p>
+    <w:p>
+      <w:pPr>
+        <w:rPr>
+          <w:rFonts w:ascii="Times New Roman" w:hAnsi="Times New Roman" w:cs="Times New Roman"/>
+          <w:sz w:val="28"/>
+          <w:szCs w:val="28"/>
+        </w:rPr>
+      </w:pPr>
+      <w:r>
+        <w:rPr>
+          <w:noProof/>
+          <w:lang w:eastAsia="ru-RU"/>
+        </w:rPr>
+        <w:drawing>
+          <wp:inline distT="0" distB="0" distL="0" distR="0" wp14:anchorId="7454C70F" wp14:editId="37B6870E">
+            <wp:extent cx="5940425" cy="1350069"/>
+            <wp:effectExtent l="0" t="0" r="3175" b="2540"/>
+            <wp:docPr id="51" name="Рисунок 51"/>
+            <wp:cNvGraphicFramePr>
+              <a:graphicFrameLocks xmlns:a="http://schemas.openxmlformats.org/drawingml/2006/main" noChangeAspect="1"/>
+            </wp:cNvGraphicFramePr>
+            <a:graphic xmlns:a="http://schemas.openxmlformats.org/drawingml/2006/main">
+              <a:graphicData uri="http://schemas.openxmlformats.org/drawingml/2006/picture">
+                <pic:pic xmlns:pic="http://schemas.openxmlformats.org/drawingml/2006/picture">
+                  <pic:nvPicPr>
+                    <pic:cNvPr id="0" name=""/>
+                    <pic:cNvPicPr/>
+                  </pic:nvPicPr>
+                  <pic:blipFill>
+                    <a:blip r:embed="rId51"/>
+                    <a:stretch>
+                      <a:fillRect/>
+                    </a:stretch>
+                  </pic:blipFill>
+                  <pic:spPr>
+                    <a:xfrm>
+                      <a:off x="0" y="0"/>
+                      <a:ext cx="5940425" cy="1350069"/>
+                    </a:xfrm>
+                    <a:prstGeom prst="rect">
+                      <a:avLst/>
+                    </a:prstGeom>
+                  </pic:spPr>
+                </pic:pic>
+              </a:graphicData>
+            </a:graphic>
+          </wp:inline>
+        </w:drawing>
+      </w:r>
+    </w:p>
+    <w:p>
+      <w:pPr>
+        <w:rPr>
+          <w:rFonts w:ascii="Times New Roman" w:hAnsi="Times New Roman" w:cs="Times New Roman"/>
+          <w:sz w:val="28"/>
+          <w:szCs w:val="28"/>
+        </w:rPr>
+      </w:pPr>
+      <w:r>
+        <w:rPr>
+          <w:noProof/>
+          <w:lang w:eastAsia="ru-RU"/>
+        </w:rPr>
+        <w:drawing>
+          <wp:inline distT="0" distB="0" distL="0" distR="0" wp14:anchorId="6B60F6B6" wp14:editId="285F9A02">
+            <wp:extent cx="5940425" cy="1353134"/>
+            <wp:effectExtent l="0" t="0" r="3175" b="0"/>
+            <wp:docPr id="53" name="Рисунок 53"/>
+            <wp:cNvGraphicFramePr>
+              <a:graphicFrameLocks xmlns:a="http://schemas.openxmlformats.org/drawingml/2006/main" noChangeAspect="1"/>
+            </wp:cNvGraphicFramePr>
+            <a:graphic xmlns:a="http://schemas.openxmlformats.org/drawingml/2006/main">
+              <a:graphicData uri="http://schemas.openxmlformats.org/drawingml/2006/picture">
+                <pic:pic xmlns:pic="http://schemas.openxmlformats.org/drawingml/2006/picture">
+                  <pic:nvPicPr>
+                    <pic:cNvPr id="0" name=""/>
+                    <pic:cNvPicPr/>
+                  </pic:nvPicPr>
+                  <pic:blipFill>
+                    <a:blip r:embed="rId52"/>
+                    <a:stretch>
+                      <a:fillRect/>
+                    </a:stretch>
+                  </pic:blipFill>
+                  <pic:spPr>
+                    <a:xfrm>
+                      <a:off x="0" y="0"/>
+                      <a:ext cx="5940425" cy="1353134"/>
+                    </a:xfrm>
+                    <a:prstGeom prst="rect">
+                      <a:avLst/>
+                    </a:prstGeom>
+                  </pic:spPr>
+                </pic:pic>
+              </a:graphicData>
+            </a:graphic>
+          </wp:inline>
+        </w:drawing>
+      </w:r>
+    </w:p>
+    <w:p>
+      <w:pPr>
+        <w:rPr>
+          <w:rFonts w:ascii="Times New Roman" w:hAnsi="Times New Roman" w:cs="Times New Roman"/>
+          <w:sz w:val="28"/>
+          <w:szCs w:val="28"/>
+          <w:lang w:val="en-US"/>
+        </w:rPr>
+      </w:pPr>
+      <w:r>
+        <w:rPr>
+          <w:noProof/>
+          <w:lang w:eastAsia="ru-RU"/>
+        </w:rPr>
+        <w:drawing>
+          <wp:inline distT="0" distB="0" distL="0" distR="0" wp14:anchorId="52F5CE84" wp14:editId="72CAF7F1">
+            <wp:extent cx="5940425" cy="1702607"/>
+            <wp:effectExtent l="0" t="0" r="3175" b="0"/>
+            <wp:docPr id="54" name="Рисунок 54"/>
+            <wp:cNvGraphicFramePr>
+              <a:graphicFrameLocks xmlns:a="http://schemas.openxmlformats.org/drawingml/2006/main" noChangeAspect="1"/>
+            </wp:cNvGraphicFramePr>
+            <a:graphic xmlns:a="http://schemas.openxmlformats.org/drawingml/2006/main">
+              <a:graphicData uri="http://schemas.openxmlformats.org/drawingml/2006/picture">
+                <pic:pic xmlns:pic="http://schemas.openxmlformats.org/drawingml/2006/picture">
+                  <pic:nvPicPr>
+                    <pic:cNvPr id="0" name=""/>
+                    <pic:cNvPicPr/>
+                  </pic:nvPicPr>
+                  <pic:blipFill>
+                    <a:blip r:embed="rId53"/>
+                    <a:stretch>
+                      <a:fillRect/>
+                    </a:stretch>
+                  </pic:blipFill>
+                  <pic:spPr>
+                    <a:xfrm>
+                      <a:off x="0" y="0"/>
+                      <a:ext cx="5940425" cy="1702607"/>
+                    </a:xfrm>
+                    <a:prstGeom prst="rect">
+                      <a:avLst/>
+                    </a:prstGeom>
+                  </pic:spPr>
+                </pic:pic>
+              </a:graphicData>
+            </a:graphic>
+          </wp:inline>
+        </w:drawing>
+      </w:r>
+    </w:p>
+    <w:p>
+      <w:pPr>
+        <w:rPr>
+          <w:rFonts w:ascii="Times New Roman" w:hAnsi="Times New Roman" w:cs="Times New Roman"/>
+          <w:sz w:val="28"/>
+          <w:szCs w:val="28"/>
+        </w:rPr>
+      </w:pPr>
+      <w:r>
+        <w:rPr>
+          <w:rFonts w:ascii="Times New Roman" w:hAnsi="Times New Roman" w:cs="Times New Roman"/>
+          <w:sz w:val="28"/>
+          <w:szCs w:val="28"/>
+        </w:rPr>
+        <w:t>Теперь поиск</w:t>
+      </w:r>
+    </w:p>
+    <w:p>
+      <w:pPr>
+        <w:rPr>
+          <w:rFonts w:ascii="Times New Roman" w:hAnsi="Times New Roman" w:cs="Times New Roman"/>
+          <w:sz w:val="28"/>
+          <w:szCs w:val="28"/>
+        </w:rPr>
+      </w:pPr>
+      <w:r>
+        <w:rPr>
+          <w:noProof/>
+          <w:lang w:eastAsia="ru-RU"/>
+        </w:rPr>
+        <w:lastRenderedPageBreak/>
+        <w:drawing>
+          <wp:inline distT="0" distB="0" distL="0" distR="0" wp14:anchorId="507682E8" wp14:editId="336DA972">
+            <wp:extent cx="5940425" cy="2393582"/>
+            <wp:effectExtent l="0" t="0" r="3175" b="6985"/>
+            <wp:docPr id="55" name="Рисунок 55"/>
+            <wp:cNvGraphicFramePr>
+              <a:graphicFrameLocks xmlns:a="http://schemas.openxmlformats.org/drawingml/2006/main" noChangeAspect="1"/>
+            </wp:cNvGraphicFramePr>
+            <a:graphic xmlns:a="http://schemas.openxmlformats.org/drawingml/2006/main">
+              <a:graphicData uri="http://schemas.openxmlformats.org/drawingml/2006/picture">
+                <pic:pic xmlns:pic="http://schemas.openxmlformats.org/drawingml/2006/picture">
+                  <pic:nvPicPr>
+                    <pic:cNvPr id="0" name=""/>
+                    <pic:cNvPicPr/>
+                  </pic:nvPicPr>
+                  <pic:blipFill>
+                    <a:blip r:embed="rId54"/>
+                    <a:stretch>
+                      <a:fillRect/>
+                    </a:stretch>
+                  </pic:blipFill>
+                  <pic:spPr>
+                    <a:xfrm>
+                      <a:off x="0" y="0"/>
+                      <a:ext cx="5940425" cy="2393582"/>
+                    </a:xfrm>
+                    <a:prstGeom prst="rect">
+                      <a:avLst/>
+                    </a:prstGeom>
+                  </pic:spPr>
+                </pic:pic>
+              </a:graphicData>
+            </a:graphic>
+          </wp:inline>
+        </w:drawing>
+      </w:r>
+    </w:p>
+    <w:p>
+      <w:pPr>
+        <w:rPr>
+          <w:rFonts w:ascii="Times New Roman" w:hAnsi="Times New Roman" w:cs="Times New Roman"/>
+          <w:sz w:val="28"/>
+          <w:szCs w:val="28"/>
+        </w:rPr>
+      </w:pPr>
+      <w:r>
+        <w:rPr>
+          <w:rFonts w:ascii="Times New Roman" w:hAnsi="Times New Roman" w:cs="Times New Roman"/>
+          <w:sz w:val="28"/>
+          <w:szCs w:val="28"/>
+        </w:rPr>
+        <w:t>С условием на поле</w:t>
+      </w:r>
+    </w:p>
+    <w:p>
+      <w:pPr>
+        <w:rPr>
+          <w:rFonts w:ascii="Times New Roman" w:hAnsi="Times New Roman" w:cs="Times New Roman"/>
+          <w:sz w:val="28"/>
+          <w:szCs w:val="28"/>
+        </w:rPr>
+      </w:pPr>
+      <w:r>
+        <w:rPr>
+          <w:noProof/>
+          <w:lang w:eastAsia="ru-RU"/>
+        </w:rPr>
+        <w:drawing>
+          <wp:inline distT="0" distB="0" distL="0" distR="0" wp14:anchorId="7385D708" wp14:editId="7843126A">
+            <wp:extent cx="5580952" cy="2609524"/>
+            <wp:effectExtent l="0" t="0" r="1270" b="635"/>
+            <wp:docPr id="56" name="Рисунок 56"/>
+            <wp:cNvGraphicFramePr>
+              <a:graphicFrameLocks xmlns:a="http://schemas.openxmlformats.org/drawingml/2006/main" noChangeAspect="1"/>
+            </wp:cNvGraphicFramePr>
+            <a:graphic xmlns:a="http://schemas.openxmlformats.org/drawingml/2006/main">
+              <a:graphicData uri="http://schemas.openxmlformats.org/drawingml/2006/picture">
+                <pic:pic xmlns:pic="http://schemas.openxmlformats.org/drawingml/2006/picture">
+                  <pic:nvPicPr>
+                    <pic:cNvPr id="0" name=""/>
+                    <pic:cNvPicPr/>
+                  </pic:nvPicPr>
+                  <pic:blipFill>
+                    <a:blip r:embed="rId55"/>
+                    <a:stretch>
+                      <a:fillRect/>
+                    </a:stretch>
+                  </pic:blipFill>
+                  <pic:spPr>
+                    <a:xfrm>
+                      <a:off x="0" y="0"/>
+                      <a:ext cx="5580952" cy="2609524"/>
+                    </a:xfrm>
+                    <a:prstGeom prst="rect">
+                      <a:avLst/>
+                    </a:prstGeom>
+                  </pic:spPr>
+                </pic:pic>
+              </a:graphicData>
+            </a:graphic>
+          </wp:inline>
+        </w:drawing>
+      </w:r>
+    </w:p>
+    <w:p>
+      <w:pPr>
+        <w:rPr>
+          <w:rFonts w:ascii="Times New Roman" w:hAnsi="Times New Roman" w:cs="Times New Roman"/>
+          <w:sz w:val="28"/>
+          <w:szCs w:val="28"/>
+        </w:rPr>
+      </w:pPr>
+      <w:r>
+        <w:rPr>
+          <w:rFonts w:ascii="Times New Roman" w:hAnsi="Times New Roman" w:cs="Times New Roman"/>
+          <w:sz w:val="28"/>
+          <w:szCs w:val="28"/>
+        </w:rPr>
+        <w:t>Индексы</w:t>
+      </w:r>
+    </w:p>
+    <w:p>
+      <w:pPr>
+        <w:rPr>
+          <w:rFonts w:ascii="Times New Roman" w:hAnsi="Times New Roman" w:cs="Times New Roman"/>
+          <w:sz w:val="28"/>
+          <w:szCs w:val="28"/>
+          <w:lang w:val="en-US"/>
+        </w:rPr>
+      </w:pPr>
+      <w:r>
+        <w:rPr>
+          <w:noProof/>
+          <w:lang w:eastAsia="ru-RU"/>
+        </w:rPr>
+        <w:drawing>
+          <wp:inline distT="0" distB="0" distL="0" distR="0" wp14:anchorId="1F8FF0B2" wp14:editId="6D54E0EE">
+            <wp:extent cx="3942857" cy="428571"/>
+            <wp:effectExtent l="0" t="0" r="635" b="0"/>
+            <wp:docPr id="57" name="Рисунок 57"/>
+            <wp:cNvGraphicFramePr>
+              <a:graphicFrameLocks xmlns:a="http://schemas.openxmlformats.org/drawingml/2006/main" noChangeAspect="1"/>
+            </wp:cNvGraphicFramePr>
+            <a:graphic xmlns:a="http://schemas.openxmlformats.org/drawingml/2006/main">
+              <a:graphicData uri="http://schemas.openxmlformats.org/drawingml/2006/picture">
+                <pic:pic xmlns:pic="http://schemas.openxmlformats.org/drawingml/2006/picture">
+                  <pic:nvPicPr>
+                    <pic:cNvPr id="0" name=""/>
+                    <pic:cNvPicPr/>
+                  </pic:nvPicPr>
+                  <pic:blipFill>
+                    <a:blip r:embed="rId56"/>
+                    <a:stretch>
+                      <a:fillRect/>
+                    </a:stretch>
+                  </pic:blipFill>
+                  <pic:spPr>
+                    <a:xfrm>
+                      <a:off x="0" y="0"/>
+                      <a:ext cx="3942857" cy="428571"/>
+                    </a:xfrm>
+                    <a:prstGeom prst="rect">
+                      <a:avLst/>
+                    </a:prstGeom>
+                  </pic:spPr>
+                </pic:pic>
+              </a:graphicData>
+            </a:graphic>
+          </wp:inline>
+        </w:drawing>
+      </w:r>
+    </w:p>
+    <w:p>
+      <w:pPr>
+        <w:rPr>
+          <w:rFonts w:ascii="Times New Roman" w:hAnsi="Times New Roman" w:cs="Times New Roman"/>
+          <w:sz w:val="28"/>
+          <w:szCs w:val="28"/>
+          <w:lang w:val="en-US"/>
+        </w:rPr>
+      </w:pPr>
+      <w:r>
+        <w:rPr>
+          <w:noProof/>
+          <w:lang w:eastAsia="ru-RU"/>
+        </w:rPr>
+        <w:drawing>
+          <wp:inline distT="0" distB="0" distL="0" distR="0" wp14:anchorId="4B803316" wp14:editId="1034B42D">
+            <wp:extent cx="5304762" cy="409524"/>
+            <wp:effectExtent l="0" t="0" r="0" b="0"/>
+            <wp:docPr id="58" name="Рисунок 58"/>
+            <wp:cNvGraphicFramePr>
+              <a:graphicFrameLocks xmlns:a="http://schemas.openxmlformats.org/drawingml/2006/main" noChangeAspect="1"/>
+            </wp:cNvGraphicFramePr>
+            <a:graphic xmlns:a="http://schemas.openxmlformats.org/drawingml/2006/main">
+              <a:graphicData uri="http://schemas.openxmlformats.org/drawingml/2006/picture">
+                <pic:pic xmlns:pic="http://schemas.openxmlformats.org/drawingml/2006/picture">
+                  <pic:nvPicPr>
+                    <pic:cNvPr id="0" name=""/>
+                    <pic:cNvPicPr/>
+                  </pic:nvPicPr>
+                  <pic:blipFill>
+                    <a:blip r:embed="rId57"/>
+                    <a:stretch>
+                      <a:fillRect/>
+                    </a:stretch>
+                  </pic:blipFill>
+                  <pic:spPr>
+                    <a:xfrm>
+                      <a:off x="0" y="0"/>
+                      <a:ext cx="5304762" cy="409524"/>
+                    </a:xfrm>
+                    <a:prstGeom prst="rect">
+                      <a:avLst/>
+                    </a:prstGeom>
+                  </pic:spPr>
+                </pic:pic>
+              </a:graphicData>
+            </a:graphic>
+          </wp:inline>
+        </w:drawing>
+      </w:r>
+    </w:p>
+    <w:p>
+      <w:pPr>
+        <w:rPr>
+          <w:rFonts w:ascii="Times New Roman" w:hAnsi="Times New Roman" w:cs="Times New Roman"/>
+          <w:sz w:val="28"/>
+          <w:szCs w:val="28"/>
+          <w:lang w:val="en-US"/>
+        </w:rPr>
+      </w:pPr>
+      <w:r>
+        <w:rPr>
+          <w:noProof/>
+          <w:lang w:eastAsia="ru-RU"/>
+        </w:rPr>
+        <w:drawing>
+          <wp:inline distT="0" distB="0" distL="0" distR="0" wp14:anchorId="13918DC2" wp14:editId="31FF93B0">
+            <wp:extent cx="3657143" cy="447619"/>
+            <wp:effectExtent l="0" t="0" r="635" b="0"/>
+            <wp:docPr id="59" name="Рисунок 59"/>
+            <wp:cNvGraphicFramePr>
+              <a:graphicFrameLocks xmlns:a="http://schemas.openxmlformats.org/drawingml/2006/main" noChangeAspect="1"/>
+            </wp:cNvGraphicFramePr>
+            <a:graphic xmlns:a="http://schemas.openxmlformats.org/drawingml/2006/main">
+              <a:graphicData uri="http://schemas.openxmlformats.org/drawingml/2006/picture">
+                <pic:pic xmlns:pic="http://schemas.openxmlformats.org/drawingml/2006/picture">
+                  <pic:nvPicPr>
+                    <pic:cNvPr id="0" name=""/>
+                    <pic:cNvPicPr/>
+                  </pic:nvPicPr>
+                  <pic:blipFill>
+                    <a:blip r:embed="rId58"/>
+                    <a:stretch>
+                      <a:fillRect/>
+                    </a:stretch>
+                  </pic:blipFill>
+                  <pic:spPr>
+                    <a:xfrm>
+                      <a:off x="0" y="0"/>
+                      <a:ext cx="3657143" cy="447619"/>
+                    </a:xfrm>
+                    <a:prstGeom prst="rect">
+                      <a:avLst/>
+                    </a:prstGeom>
+                  </pic:spPr>
+                </pic:pic>
+              </a:graphicData>
+            </a:graphic>
+          </wp:inline>
+        </w:drawing>
+      </w:r>
+    </w:p>
+    <w:p>
+      <w:pPr>
+        <w:rPr>
+          <w:rFonts w:ascii="Times New Roman" w:hAnsi="Times New Roman" w:cs="Times New Roman"/>
+          <w:sz w:val="28"/>
+          <w:szCs w:val="28"/>
+          <w:lang w:val="en-US"/>
+        </w:rPr>
+      </w:pPr>
+      <w:r>
+        <w:rPr>
+          <w:rFonts w:ascii="Times New Roman" w:hAnsi="Times New Roman" w:cs="Times New Roman"/>
+          <w:sz w:val="28"/>
+          <w:szCs w:val="28"/>
+        </w:rPr>
+        <w:t>Агрегации</w:t>
+      </w:r>
+    </w:p>
+    <w:p>
+      <w:pPr>
+        <w:rPr>
+          <w:rFonts w:ascii="Times New Roman" w:hAnsi="Times New Roman" w:cs="Times New Roman"/>
+          <w:sz w:val="28"/>
+          <w:szCs w:val="28"/>
+          <w:lang w:val="en-US"/>
+        </w:rPr>
+      </w:pPr>
+      <w:r>
+        <w:rPr>
+          <w:noProof/>
+          <w:lang w:eastAsia="ru-RU"/>
+        </w:rPr>
+        <w:drawing>
+          <wp:inline distT="0" distB="0" distL="0" distR="0" wp14:anchorId="112FC9B1" wp14:editId="505B25BD">
+            <wp:extent cx="5940425" cy="422433"/>
+            <wp:effectExtent l="0" t="0" r="3175" b="0"/>
+            <wp:docPr id="60" name="Рисунок 60"/>
+            <wp:cNvGraphicFramePr>
+              <a:graphicFrameLocks xmlns:a="http://schemas.openxmlformats.org/drawingml/2006/main" noChangeAspect="1"/>
+            </wp:cNvGraphicFramePr>
+            <a:graphic xmlns:a="http://schemas.openxmlformats.org/drawingml/2006/main">
+              <a:graphicData uri="http://schemas.openxmlformats.org/drawingml/2006/picture">
+                <pic:pic xmlns:pic="http://schemas.openxmlformats.org/drawingml/2006/picture">
+                  <pic:nvPicPr>
+                    <pic:cNvPr id="0" name=""/>
+                    <pic:cNvPicPr/>
+                  </pic:nvPicPr>
+                  <pic:blipFill>
+                    <a:blip r:embed="rId59"/>
+                    <a:stretch>
+                      <a:fillRect/>
+                    </a:stretch>
+                  </pic:blipFill>
+                  <pic:spPr>
+                    <a:xfrm>
+                      <a:off x="0" y="0"/>
+                      <a:ext cx="5940425" cy="422433"/>
+                    </a:xfrm>
+                    <a:prstGeom prst="rect">
+                      <a:avLst/>
+                    </a:prstGeom>
+                  </pic:spPr>
+                </pic:pic>
+              </a:graphicData>
+            </a:graphic>
+          </wp:inline>
+        </w:drawing>
+      </w:r>
+    </w:p>
+    <w:p>
+      <w:pPr>
+        <w:rPr>
+          <w:rFonts w:ascii="Times New Roman" w:hAnsi="Times New Roman" w:cs="Times New Roman"/>
+          <w:sz w:val="28"/>
+          <w:szCs w:val="28"/>
+          <w:lang w:val="en-US"/>
+        </w:rPr>
+      </w:pPr>
+      <w:r>
+        <w:rPr>
+          <w:noProof/>
+          <w:lang w:eastAsia="ru-RU"/>
+        </w:rPr>
+        <w:lastRenderedPageBreak/>
+        <w:drawing>
+          <wp:inline distT="0" distB="0" distL="0" distR="0" wp14:anchorId="0CF44010" wp14:editId="6736159D">
+            <wp:extent cx="5940425" cy="2985847"/>
+            <wp:effectExtent l="0" t="0" r="3175" b="5080"/>
+            <wp:docPr id="61" name="Рисунок 61"/>
+            <wp:cNvGraphicFramePr>
+              <a:graphicFrameLocks xmlns:a="http://schemas.openxmlformats.org/drawingml/2006/main" noChangeAspect="1"/>
+            </wp:cNvGraphicFramePr>
+            <a:graphic xmlns:a="http://schemas.openxmlformats.org/drawingml/2006/main">
+              <a:graphicData uri="http://schemas.openxmlformats.org/drawingml/2006/picture">
+                <pic:pic xmlns:pic="http://schemas.openxmlformats.org/drawingml/2006/picture">
+                  <pic:nvPicPr>
+                    <pic:cNvPr id="0" name=""/>
+                    <pic:cNvPicPr/>
+                  </pic:nvPicPr>
+                  <pic:blipFill>
+                    <a:blip r:embed="rId60"/>
+                    <a:stretch>
+                      <a:fillRect/>
+                    </a:stretch>
+                  </pic:blipFill>
+                  <pic:spPr>
+                    <a:xfrm>
+                      <a:off x="0" y="0"/>
+                      <a:ext cx="5940425" cy="2985847"/>
+                    </a:xfrm>
+                    <a:prstGeom prst="rect">
+                      <a:avLst/>
+                    </a:prstGeom>
+                  </pic:spPr>
+                </pic:pic>
+              </a:graphicData>
+            </a:graphic>
+          </wp:inline>
+        </w:drawing>
+      </w:r>
+    </w:p>
+    <w:p>
+      <w:pPr>
+        <w:rPr>
+          <w:rFonts w:ascii="Times New Roman" w:hAnsi="Times New Roman" w:cs="Times New Roman"/>
+          <w:sz w:val="28"/>
+          <w:szCs w:val="28"/>
+          <w:lang w:val="en-US"/>
+        </w:rPr>
+      </w:pPr>
+      <w:r>
+        <w:rPr>
+          <w:noProof/>
+          <w:lang w:eastAsia="ru-RU"/>
+        </w:rPr>
+        <w:drawing>
+          <wp:inline distT="0" distB="0" distL="0" distR="0" wp14:anchorId="26DD1F2A" wp14:editId="04DF0116">
+            <wp:extent cx="5940425" cy="398522"/>
+            <wp:effectExtent l="0" t="0" r="3175" b="1905"/>
+            <wp:docPr id="62" name="Рисунок 62"/>
+            <wp:cNvGraphicFramePr>
+              <a:graphicFrameLocks xmlns:a="http://schemas.openxmlformats.org/drawingml/2006/main" noChangeAspect="1"/>
+            </wp:cNvGraphicFramePr>
+            <a:graphic xmlns:a="http://schemas.openxmlformats.org/drawingml/2006/main">
+              <a:graphicData uri="http://schemas.openxmlformats.org/drawingml/2006/picture">
+                <pic:pic xmlns:pic="http://schemas.openxmlformats.org/drawingml/2006/picture">
+                  <pic:nvPicPr>
+                    <pic:cNvPr id="0" name=""/>
+                    <pic:cNvPicPr/>
+                  </pic:nvPicPr>
+                  <pic:blipFill>
+                    <a:blip r:embed="rId61"/>
+                    <a:stretch>
+                      <a:fillRect/>
+                    </a:stretch>
+                  </pic:blipFill>
+                  <pic:spPr>
+                    <a:xfrm>
+                      <a:off x="0" y="0"/>
+                      <a:ext cx="5940425" cy="398522"/>
+                    </a:xfrm>
+                    <a:prstGeom prst="rect">
+                      <a:avLst/>
+                    </a:prstGeom>
+                  </pic:spPr>
+                </pic:pic>
+              </a:graphicData>
+            </a:graphic>
+          </wp:inline>
+        </w:drawing>
+      </w:r>
+    </w:p>
+    <w:p>
+      <w:pPr>
+        <w:rPr>
+          <w:rFonts w:ascii="Times New Roman" w:hAnsi="Times New Roman" w:cs="Times New Roman"/>
+          <w:sz w:val="28"/>
+          <w:szCs w:val="28"/>
+        </w:rPr>
+      </w:pPr>
+      <w:r>
+        <w:rPr>
+          <w:rFonts w:ascii="Times New Roman" w:hAnsi="Times New Roman" w:cs="Times New Roman"/>
+          <w:sz w:val="28"/>
+          <w:szCs w:val="28"/>
+        </w:rPr>
+        <w:t>Резервные копии</w:t>
+      </w:r>
+    </w:p>
+    <w:p>
+      <w:pPr>
+        <w:rPr>
+          <w:rFonts w:ascii="Times New Roman" w:hAnsi="Times New Roman" w:cs="Times New Roman"/>
+          <w:sz w:val="28"/>
+          <w:szCs w:val="28"/>
+          <w:lang w:val="en-US"/>
+        </w:rPr>
+      </w:pPr>
+      <w:r>
+        <w:rPr>
+          <w:noProof/>
+          <w:lang w:eastAsia="ru-RU"/>
+        </w:rPr>
+        <w:drawing>
+          <wp:inline distT="0" distB="0" distL="0" distR="0" wp14:anchorId="615EE18B" wp14:editId="28EF9E2F">
+            <wp:extent cx="5940425" cy="1198630"/>
+            <wp:effectExtent l="0" t="0" r="3175" b="1905"/>
+            <wp:docPr id="63" name="Рисунок 63"/>
+            <wp:cNvGraphicFramePr>
+              <a:graphicFrameLocks xmlns:a="http://schemas.openxmlformats.org/drawingml/2006/main" noChangeAspect="1"/>
+            </wp:cNvGraphicFramePr>
+            <a:graphic xmlns:a="http://schemas.openxmlformats.org/drawingml/2006/main">
+              <a:graphicData uri="http://schemas.openxmlformats.org/drawingml/2006/picture">
+                <pic:pic xmlns:pic="http://schemas.openxmlformats.org/drawingml/2006/picture">
+                  <pic:nvPicPr>
+                    <pic:cNvPr id="0" name=""/>
+                    <pic:cNvPicPr/>
+                  </pic:nvPicPr>
+                  <pic:blipFill>
+                    <a:blip r:embed="rId62"/>
+                    <a:stretch>
+                      <a:fillRect/>
+                    </a:stretch>
+                  </pic:blipFill>
+                  <pic:spPr>
+                    <a:xfrm>
+                      <a:off x="0" y="0"/>
+                      <a:ext cx="5940425" cy="1198630"/>
+                    </a:xfrm>
+                    <a:prstGeom prst="rect">
+                      <a:avLst/>
+                    </a:prstGeom>
+                  </pic:spPr>
+                </pic:pic>
+              </a:graphicData>
+            </a:graphic>
+          </wp:inline>
+        </w:drawing>
+      </w:r>
+    </w:p>
+    <w:p>
+      <w:pPr>
+        <w:rPr>
+          <w:rFonts w:ascii="Times New Roman" w:hAnsi="Times New Roman" w:cs="Times New Roman"/>
+          <w:sz w:val="28"/>
+          <w:szCs w:val="28"/>
+          <w:lang w:val="en-US"/>
+        </w:rPr>
+      </w:pPr>
+      <w:r>
+        <w:rPr>
+          <w:noProof/>
+          <w:lang w:eastAsia="ru-RU"/>
+        </w:rPr>
+        <w:drawing>
+          <wp:inline distT="0" distB="0" distL="0" distR="0" wp14:anchorId="0317142C" wp14:editId="2F95E585">
+            <wp:extent cx="2409524" cy="2952381"/>
+            <wp:effectExtent l="0" t="0" r="0" b="635"/>
+            <wp:docPr id="64" name="Рисунок 64"/>
+            <wp:cNvGraphicFramePr>
+              <a:graphicFrameLocks xmlns:a="http://schemas.openxmlformats.org/drawingml/2006/main" noChangeAspect="1"/>
+            </wp:cNvGraphicFramePr>
+            <a:graphic xmlns:a="http://schemas.openxmlformats.org/drawingml/2006/main">
+              <a:graphicData uri="http://schemas.openxmlformats.org/drawingml/2006/picture">
+                <pic:pic xmlns:pic="http://schemas.openxmlformats.org/drawingml/2006/picture">
+                  <pic:nvPicPr>
+                    <pic:cNvPr id="0" name=""/>
+                    <pic:cNvPicPr/>
+                  </pic:nvPicPr>
+                  <pic:blipFill>
+                    <a:blip r:embed="rId63"/>
+                    <a:stretch>
+                      <a:fillRect/>
+                    </a:stretch>
+                  </pic:blipFill>
+                  <pic:spPr>
+                    <a:xfrm>
+                      <a:off x="0" y="0"/>
+                      <a:ext cx="2409524" cy="2952381"/>
+                    </a:xfrm>
+                    <a:prstGeom prst="rect">
+                      <a:avLst/>
+                    </a:prstGeom>
+                  </pic:spPr>
+                </pic:pic>
+              </a:graphicData>
+            </a:graphic>
+          </wp:inline>
+        </w:drawing>
+      </w:r>
+    </w:p>
+    <w:p>
+      <w:pPr>
+        <w:rPr>
+          <w:rFonts w:ascii="Times New Roman" w:hAnsi="Times New Roman" w:cs="Times New Roman"/>
+          <w:sz w:val="28"/>
+          <w:szCs w:val="28"/>
+          <w:lang w:val="en-US"/>
+        </w:rPr>
+      </w:pPr>
+      <w:r>
+        <w:rPr>
+          <w:noProof/>
+          <w:lang w:eastAsia="ru-RU"/>
+        </w:rPr>
+        <w:drawing>
+          <wp:inline distT="0" distB="0" distL="0" distR="0" wp14:anchorId="34781707" wp14:editId="59F417C6">
+            <wp:extent cx="5940425" cy="681779"/>
+            <wp:effectExtent l="0" t="0" r="3175" b="4445"/>
+            <wp:docPr id="65" name="Рисунок 65"/>
+            <wp:cNvGraphicFramePr>
+              <a:graphicFrameLocks xmlns:a="http://schemas.openxmlformats.org/drawingml/2006/main" noChangeAspect="1"/>
+            </wp:cNvGraphicFramePr>
+            <a:graphic xmlns:a="http://schemas.openxmlformats.org/drawingml/2006/main">
+              <a:graphicData uri="http://schemas.openxmlformats.org/drawingml/2006/picture">
+                <pic:pic xmlns:pic="http://schemas.openxmlformats.org/drawingml/2006/picture">
+                  <pic:nvPicPr>
+                    <pic:cNvPr id="0" name=""/>
+                    <pic:cNvPicPr/>
+                  </pic:nvPicPr>
+                  <pic:blipFill>
+                    <a:blip r:embed="rId64"/>
+                    <a:stretch>
+                      <a:fillRect/>
+                    </a:stretch>
+                  </pic:blipFill>
+                  <pic:spPr>
+                    <a:xfrm>
+                      <a:off x="0" y="0"/>
+                      <a:ext cx="5940425" cy="681779"/>
+                    </a:xfrm>
+                    <a:prstGeom prst="rect">
+                      <a:avLst/>
+                    </a:prstGeom>
+                  </pic:spPr>
+                </pic:pic>
+              </a:graphicData>
+            </a:graphic>
+          </wp:inline>
+        </w:drawing>
+      </w:r>
+    </w:p>
+    <w:p>
+      <w:pPr>
+        <w:rPr>
+          <w:rFonts w:ascii="Times New Roman" w:hAnsi="Times New Roman" w:cs="Times New Roman"/>
+          <w:sz w:val="28"/>
+          <w:szCs w:val="28"/>
+          <w:lang w:val="en-US"/>
+        </w:rPr>
+      </w:pPr>
+      <w:r>
+        <w:rPr>
+          <w:noProof/>
+          <w:lang w:eastAsia="ru-RU"/>
+        </w:rPr>
+        <w:lastRenderedPageBreak/>
+        <w:drawing>
+          <wp:inline distT="0" distB="0" distL="0" distR="0" wp14:anchorId="04A0E843" wp14:editId="59686598">
+            <wp:extent cx="2380952" cy="1609524"/>
+            <wp:effectExtent l="0" t="0" r="635" b="0"/>
+            <wp:docPr id="66" name="Рисунок 66"/>
+            <wp:cNvGraphicFramePr>
+              <a:graphicFrameLocks xmlns:a="http://schemas.openxmlformats.org/drawingml/2006/main" noChangeAspect="1"/>
+            </wp:cNvGraphicFramePr>
+            <a:graphic xmlns:a="http://schemas.openxmlformats.org/drawingml/2006/main">
+              <a:graphicData uri="http://schemas.openxmlformats.org/drawingml/2006/picture">
+                <pic:pic xmlns:pic="http://schemas.openxmlformats.org/drawingml/2006/picture">
+                  <pic:nvPicPr>
+                    <pic:cNvPr id="0" name=""/>
+                    <pic:cNvPicPr/>
+                  </pic:nvPicPr>
+                  <pic:blipFill>
+                    <a:blip r:embed="rId65"/>
+                    <a:stretch>
+                      <a:fillRect/>
+                    </a:stretch>
+                  </pic:blipFill>
+                  <pic:spPr>
+                    <a:xfrm>
+                      <a:off x="0" y="0"/>
+                      <a:ext cx="2380952" cy="1609524"/>
+                    </a:xfrm>
+                    <a:prstGeom prst="rect">
+                      <a:avLst/>
+                    </a:prstGeom>
+                  </pic:spPr>
+                </pic:pic>
+              </a:graphicData>
+            </a:graphic>
+          </wp:inline>
+        </w:drawing>
+      </w:r>
+      <w:bookmarkStart w:id="0" w:name="_GoBack"/>
+      <w:bookmarkEnd w:id="0"/>
+    </w:p>
+    <w:p>
+      <w:pPr>
+        <w:rPr>
+          <w:rFonts w:ascii="Times New Roman" w:hAnsi="Times New Roman" w:cs="Times New Roman"/>
+          <w:sz w:val="28"/>
+          <w:szCs w:val="28"/>
         </w:rPr>
       </w:pPr>
     </w:p>
@@ -3193,6 +6545,31 @@
     </w:sectPr>
   </w:body>
 </w:document>
+</file>
+
+<file path=word/endnotes.xml><?xml version="1.0" encoding="utf-8"?>
+<w:endnotes xmlns:wpc="http://schemas.microsoft.com/office/word/2010/wordprocessingCanvas" xmlns:mc="http://schemas.openxmlformats.org/markup-compatibility/2006" xmlns:o="urn:schemas-microsoft-com:office:office" xmlns:r="http://schemas.openxmlformats.org/officeDocument/2006/relationships" xmlns:m="http://schemas.openxmlformats.org/officeDocument/2006/math" xmlns:v="urn:schemas-microsoft-com:vml" xmlns:wp14="http://schemas.microsoft.com/office/word/2010/wordprocessingDrawing" xmlns:wp="http://schemas.openxmlformats.org/drawingml/2006/wordprocessingDrawing" xmlns:w10="urn:schemas-microsoft-com:office:word" xmlns:w="http://schemas.openxmlformats.org/wordprocessingml/2006/main" xmlns:w14="http://schemas.microsoft.com/office/word/2010/wordml" xmlns:wpg="http://schemas.microsoft.com/office/word/2010/wordprocessingGroup" xmlns:wpi="http://schemas.microsoft.com/office/word/2010/wordprocessingInk" xmlns:wne="http://schemas.microsoft.com/office/word/2006/wordml" xmlns:wps="http://schemas.microsoft.com/office/word/2010/wordprocessingShape" mc:Ignorable="w14 wp14">
+  <w:endnote w:type="separator" w:id="-1">
+    <w:p>
+      <w:pPr>
+        <w:spacing w:after="0" w:line="240" w:lineRule="auto"/>
+      </w:pPr>
+      <w:r>
+        <w:separator/>
+      </w:r>
+    </w:p>
+  </w:endnote>
+  <w:endnote w:type="continuationSeparator" w:id="0">
+    <w:p>
+      <w:pPr>
+        <w:spacing w:after="0" w:line="240" w:lineRule="auto"/>
+      </w:pPr>
+      <w:r>
+        <w:continuationSeparator/>
+      </w:r>
+    </w:p>
+  </w:endnote>
+</w:endnotes>
 </file>
 
 <file path=word/footer1.xml><?xml version="1.0" encoding="utf-8"?>
@@ -3215,7 +6592,7 @@
       <mc:AlternateContent>
         <mc:Choice Requires="wps">
           <w:drawing>
-            <wp:anchor distT="0" distB="0" distL="0" distR="0" simplePos="0" relativeHeight="251659264" behindDoc="1" locked="0" layoutInCell="1" allowOverlap="1" wp14:anchorId="2D1AA0DD" wp14:editId="719A113A">
+            <wp:anchor distT="0" distB="0" distL="0" distR="0" simplePos="0" relativeHeight="251659264" behindDoc="1" locked="0" layoutInCell="1" allowOverlap="1" wp14:anchorId="0AF2D488" wp14:editId="20D01344">
               <wp:simplePos x="0" y="0"/>
               <wp:positionH relativeFrom="page">
                 <wp:posOffset>3980688</wp:posOffset>
@@ -3276,7 +6653,7 @@
                               <w:noProof/>
                               <w:spacing w:val="-10"/>
                             </w:rPr>
-                            <w:t>4</w:t>
+                            <w:t>18</w:t>
                           </w:r>
                           <w:r>
                             <w:rPr>
@@ -3335,7 +6712,7 @@
                         <w:noProof/>
                         <w:spacing w:val="-10"/>
                       </w:rPr>
-                      <w:t>4</w:t>
+                      <w:t>18</w:t>
                     </w:r>
                     <w:r>
                       <w:rPr>
@@ -3354,6 +6731,31 @@
     </w:r>
   </w:p>
 </w:ftr>
+</file>
+
+<file path=word/footnotes.xml><?xml version="1.0" encoding="utf-8"?>
+<w:footnotes xmlns:wpc="http://schemas.microsoft.com/office/word/2010/wordprocessingCanvas" xmlns:mc="http://schemas.openxmlformats.org/markup-compatibility/2006" xmlns:o="urn:schemas-microsoft-com:office:office" xmlns:r="http://schemas.openxmlformats.org/officeDocument/2006/relationships" xmlns:m="http://schemas.openxmlformats.org/officeDocument/2006/math" xmlns:v="urn:schemas-microsoft-com:vml" xmlns:wp14="http://schemas.microsoft.com/office/word/2010/wordprocessingDrawing" xmlns:wp="http://schemas.openxmlformats.org/drawingml/2006/wordprocessingDrawing" xmlns:w10="urn:schemas-microsoft-com:office:word" xmlns:w="http://schemas.openxmlformats.org/wordprocessingml/2006/main" xmlns:w14="http://schemas.microsoft.com/office/word/2010/wordml" xmlns:wpg="http://schemas.microsoft.com/office/word/2010/wordprocessingGroup" xmlns:wpi="http://schemas.microsoft.com/office/word/2010/wordprocessingInk" xmlns:wne="http://schemas.microsoft.com/office/word/2006/wordml" xmlns:wps="http://schemas.microsoft.com/office/word/2010/wordprocessingShape" mc:Ignorable="w14 wp14">
+  <w:footnote w:type="separator" w:id="-1">
+    <w:p>
+      <w:pPr>
+        <w:spacing w:after="0" w:line="240" w:lineRule="auto"/>
+      </w:pPr>
+      <w:r>
+        <w:separator/>
+      </w:r>
+    </w:p>
+  </w:footnote>
+  <w:footnote w:type="continuationSeparator" w:id="0">
+    <w:p>
+      <w:pPr>
+        <w:spacing w:after="0" w:line="240" w:lineRule="auto"/>
+      </w:pPr>
+      <w:r>
+        <w:continuationSeparator/>
+      </w:r>
+    </w:p>
+  </w:footnote>
+</w:footnotes>
 </file>
 
 <file path=word/numbering.xml><?xml version="1.0" encoding="utf-8"?>
@@ -3773,7 +7175,6 @@
   <w:style w:type="character" w:default="1" w:styleId="a0">
     <w:name w:val="Default Paragraph Font"/>
     <w:uiPriority w:val="1"/>
-    <w:semiHidden/>
     <w:unhideWhenUsed/>
   </w:style>
   <w:style w:type="table" w:default="1" w:styleId="a1">
@@ -3838,6 +7239,36 @@
       <w:rFonts w:ascii="Times New Roman" w:eastAsia="Times New Roman" w:hAnsi="Times New Roman" w:cs="Times New Roman"/>
       <w:sz w:val="20"/>
       <w:szCs w:val="20"/>
+    </w:rPr>
+  </w:style>
+  <w:style w:type="paragraph" w:styleId="a6">
+    <w:name w:val="Balloon Text"/>
+    <w:basedOn w:val="a"/>
+    <w:link w:val="a7"/>
+    <w:uiPriority w:val="99"/>
+    <w:semiHidden/>
+    <w:unhideWhenUsed/>
+    <w:rsid w:val="00A324DB"/>
+    <w:pPr>
+      <w:spacing w:after="0" w:line="240" w:lineRule="auto"/>
+    </w:pPr>
+    <w:rPr>
+      <w:rFonts w:ascii="Tahoma" w:hAnsi="Tahoma" w:cs="Tahoma"/>
+      <w:sz w:val="16"/>
+      <w:szCs w:val="16"/>
+    </w:rPr>
+  </w:style>
+  <w:style w:type="character" w:customStyle="1" w:styleId="a7">
+    <w:name w:val="Текст выноски Знак"/>
+    <w:basedOn w:val="a0"/>
+    <w:link w:val="a6"/>
+    <w:uiPriority w:val="99"/>
+    <w:semiHidden/>
+    <w:rsid w:val="00A324DB"/>
+    <w:rPr>
+      <w:rFonts w:ascii="Tahoma" w:hAnsi="Tahoma" w:cs="Tahoma"/>
+      <w:sz w:val="16"/>
+      <w:szCs w:val="16"/>
     </w:rPr>
   </w:style>
 </w:styles>
@@ -4007,7 +7438,6 @@
   <w:style w:type="character" w:default="1" w:styleId="a0">
     <w:name w:val="Default Paragraph Font"/>
     <w:uiPriority w:val="1"/>
-    <w:semiHidden/>
     <w:unhideWhenUsed/>
   </w:style>
   <w:style w:type="table" w:default="1" w:styleId="a1">
@@ -4072,6 +7502,36 @@
       <w:rFonts w:ascii="Times New Roman" w:eastAsia="Times New Roman" w:hAnsi="Times New Roman" w:cs="Times New Roman"/>
       <w:sz w:val="20"/>
       <w:szCs w:val="20"/>
+    </w:rPr>
+  </w:style>
+  <w:style w:type="paragraph" w:styleId="a6">
+    <w:name w:val="Balloon Text"/>
+    <w:basedOn w:val="a"/>
+    <w:link w:val="a7"/>
+    <w:uiPriority w:val="99"/>
+    <w:semiHidden/>
+    <w:unhideWhenUsed/>
+    <w:rsid w:val="00A324DB"/>
+    <w:pPr>
+      <w:spacing w:after="0" w:line="240" w:lineRule="auto"/>
+    </w:pPr>
+    <w:rPr>
+      <w:rFonts w:ascii="Tahoma" w:hAnsi="Tahoma" w:cs="Tahoma"/>
+      <w:sz w:val="16"/>
+      <w:szCs w:val="16"/>
+    </w:rPr>
+  </w:style>
+  <w:style w:type="character" w:customStyle="1" w:styleId="a7">
+    <w:name w:val="Текст выноски Знак"/>
+    <w:basedOn w:val="a0"/>
+    <w:link w:val="a6"/>
+    <w:uiPriority w:val="99"/>
+    <w:semiHidden/>
+    <w:rsid w:val="00A324DB"/>
+    <w:rPr>
+      <w:rFonts w:ascii="Tahoma" w:hAnsi="Tahoma" w:cs="Tahoma"/>
+      <w:sz w:val="16"/>
+      <w:szCs w:val="16"/>
     </w:rPr>
   </w:style>
 </w:styles>

</xml_diff>